<commit_message>
Report, soft latency measurement with timer
</commit_message>
<xml_diff>
--- a/0_Report/Report.docx
+++ b/0_Report/Report.docx
@@ -8720,8 +8720,6 @@
       <w:r>
         <w:t xml:space="preserve"> </w:t>
       </w:r>
-      <w:bookmarkStart w:id="3" w:name="_GoBack"/>
-      <w:bookmarkEnd w:id="3"/>
     </w:p>
     <w:p>
       <w:pPr>
@@ -12878,7 +12876,7 @@
           <w:rPr>
             <w:noProof/>
           </w:rPr>
-          <w:t>14</w:t>
+          <w:t>13</w:t>
         </w:r>
       </w:fldSimple>
       <w:r>
@@ -13255,7 +13253,7 @@
           <w:rPr>
             <w:noProof/>
           </w:rPr>
-          <w:t>15</w:t>
+          <w:t>14</w:t>
         </w:r>
       </w:fldSimple>
       <w:r>
@@ -13664,7 +13662,7 @@
           <w:rPr>
             <w:noProof/>
           </w:rPr>
-          <w:t>16</w:t>
+          <w:t>15</w:t>
         </w:r>
       </w:fldSimple>
       <w:r>
@@ -13903,7 +13901,7 @@
           <w:rPr>
             <w:noProof/>
           </w:rPr>
-          <w:t>17</w:t>
+          <w:t>16</w:t>
         </w:r>
       </w:fldSimple>
       <w:r>
@@ -14116,7 +14114,7 @@
           <w:rPr>
             <w:noProof/>
           </w:rPr>
-          <w:t>18</w:t>
+          <w:t>17</w:t>
         </w:r>
       </w:fldSimple>
       <w:r>
@@ -14795,7 +14793,7 @@
           <w:rPr>
             <w:noProof/>
           </w:rPr>
-          <w:t>19</w:t>
+          <w:t>18</w:t>
         </w:r>
       </w:fldSimple>
       <w:r>
@@ -16334,7 +16332,7 @@
           <w:rPr>
             <w:noProof/>
           </w:rPr>
-          <w:t>20</w:t>
+          <w:t>19</w:t>
         </w:r>
       </w:fldSimple>
       <w:r>
@@ -19169,7 +19167,7 @@
           <w:rPr>
             <w:noProof/>
           </w:rPr>
-          <w:t>21</w:t>
+          <w:t>20</w:t>
         </w:r>
       </w:fldSimple>
       <w:r>
@@ -19485,7 +19483,7 @@
           <w:rPr>
             <w:noProof/>
           </w:rPr>
-          <w:t>22</w:t>
+          <w:t>21</w:t>
         </w:r>
       </w:fldSimple>
       <w:r>
@@ -19496,14 +19494,14 @@
       <w:pPr>
         <w:pStyle w:val="Titre2"/>
       </w:pPr>
-      <w:bookmarkStart w:id="4" w:name="_Ref489719546"/>
+      <w:bookmarkStart w:id="3" w:name="_Ref489719546"/>
       <w:r>
         <w:t>Environment</w:t>
       </w:r>
       <w:r>
         <w:t xml:space="preserve"> Layer</w:t>
       </w:r>
-      <w:bookmarkEnd w:id="4"/>
+      <w:bookmarkEnd w:id="3"/>
     </w:p>
     <w:p>
       <w:r>
@@ -20072,7 +20070,7 @@
           <w:rPr>
             <w:noProof/>
           </w:rPr>
-          <w:t>23</w:t>
+          <w:t>22</w:t>
         </w:r>
       </w:fldSimple>
       <w:r>
@@ -20159,7 +20157,7 @@
           <w:rPr>
             <w:noProof/>
           </w:rPr>
-          <w:t>24</w:t>
+          <w:t>23</w:t>
         </w:r>
       </w:fldSimple>
       <w:r>
@@ -20659,7 +20657,7 @@
           <w:rPr>
             <w:noProof/>
           </w:rPr>
-          <w:t>25</w:t>
+          <w:t>24</w:t>
         </w:r>
       </w:fldSimple>
       <w:r>
@@ -20728,7 +20726,7 @@
           <w:rPr>
             <w:noProof/>
           </w:rPr>
-          <w:t>26</w:t>
+          <w:t>25</w:t>
         </w:r>
       </w:fldSimple>
       <w:r>
@@ -20809,7 +20807,7 @@
           <w:rPr>
             <w:noProof/>
           </w:rPr>
-          <w:t>27</w:t>
+          <w:t>26</w:t>
         </w:r>
       </w:fldSimple>
       <w:r>
@@ -21186,33 +21184,11 @@
       </w:r>
     </w:p>
     <w:p>
-      <w:pPr>
-        <w:pStyle w:val="Titre3"/>
-        <w:rPr>
-          <w:sz w:val="22"/>
-        </w:rPr>
-      </w:pPr>
-      <w:r>
-        <w:t>Expected Result</w:t>
-      </w:r>
-      <w:r>
-        <w:t>s</w:t>
-      </w:r>
-    </w:p>
-    <w:p>
-      <w:pPr>
-        <w:tabs>
-          <w:tab w:val="left" w:pos="3293"/>
-        </w:tabs>
-      </w:pPr>
-    </w:p>
-    <w:p/>
-    <w:p>
-      <w:pPr>
-        <w:pStyle w:val="Titre3"/>
-      </w:pPr>
-      <w:r>
-        <w:t>How</w:t>
+      <w:r>
+        <w:t>Different sources can contribute the interrupt latency</w:t>
+      </w:r>
+      <w:r>
+        <w:t>:</w:t>
       </w:r>
     </w:p>
     <w:p>
@@ -21222,24 +21198,18 @@
           <w:ilvl w:val="0"/>
           <w:numId w:val="1"/>
         </w:numPr>
-        <w:rPr>
-          <w:b/>
-          <w:color w:val="FF0000"/>
-        </w:rPr>
-      </w:pPr>
-      <w:r>
-        <w:rPr>
-          <w:b/>
-          <w:color w:val="FF0000"/>
-        </w:rPr>
-        <w:t>Hardware and software</w:t>
-      </w:r>
-      <w:r>
-        <w:rPr>
-          <w:b/>
-          <w:color w:val="FF0000"/>
-        </w:rPr>
-        <w:t xml:space="preserve"> latency</w:t>
+      </w:pPr>
+      <w:r>
+        <w:rPr>
+          <w:b/>
+        </w:rPr>
+        <w:t>Operating System interrupt latency</w:t>
+      </w:r>
+      <w:r>
+        <w:t>, which is when an RTOS disable interrupts while accessi</w:t>
+      </w:r>
+      <w:r>
+        <w:t>ng critical OS data structures.</w:t>
       </w:r>
     </w:p>
     <w:p>
@@ -21251,15 +21221,16 @@
         </w:numPr>
         <w:rPr>
           <w:b/>
-          <w:color w:val="FF0000"/>
-        </w:rPr>
-      </w:pPr>
-      <w:r>
-        <w:rPr>
-          <w:b/>
-          <w:color w:val="FF0000"/>
-        </w:rPr>
-        <w:t>Where measured</w:t>
+        </w:rPr>
+      </w:pPr>
+      <w:r>
+        <w:rPr>
+          <w:b/>
+        </w:rPr>
+        <w:t xml:space="preserve">Low-level interrupt, </w:t>
+      </w:r>
+      <w:r>
+        <w:t>When an interrupt occurs, the context must be initially saved and then later restored after the interrupt processing has been completed.</w:t>
       </w:r>
     </w:p>
     <w:p>
@@ -21269,53 +21240,7 @@
           <w:ilvl w:val="0"/>
           <w:numId w:val="1"/>
         </w:numPr>
-        <w:rPr>
-          <w:b/>
-          <w:color w:val="FF0000"/>
-        </w:rPr>
-      </w:pPr>
-      <w:r>
-        <w:rPr>
-          <w:b/>
-          <w:color w:val="FF0000"/>
-        </w:rPr>
-        <w:t>ARM cortex-M4F latency 12</w:t>
-      </w:r>
-      <w:r>
-        <w:rPr>
-          <w:b/>
-          <w:color w:val="FF0000"/>
-        </w:rPr>
-        <w:t xml:space="preserve"> </w:t>
-      </w:r>
-      <w:r>
-        <w:rPr>
-          <w:b/>
-          <w:color w:val="FF0000"/>
-        </w:rPr>
-        <w:t>+</w:t>
-      </w:r>
-      <w:r>
-        <w:rPr>
-          <w:b/>
-          <w:color w:val="FF0000"/>
-        </w:rPr>
-        <w:t xml:space="preserve"> </w:t>
-      </w:r>
-      <w:r>
-        <w:rPr>
-          <w:b/>
-          <w:color w:val="FF0000"/>
-        </w:rPr>
-        <w:t>17clocks</w:t>
-      </w:r>
-      <w:r>
-        <w:rPr>
-          <w:b/>
-          <w:color w:val="FF0000"/>
-        </w:rPr>
-        <w:t>.</w:t>
-      </w:r>
+      </w:pPr>
     </w:p>
     <w:p>
       <w:pPr>
@@ -21326,36 +21251,25 @@
         </w:numPr>
         <w:rPr>
           <w:b/>
-          <w:color w:val="FF0000"/>
-        </w:rPr>
-      </w:pPr>
-      <w:r>
-        <w:rPr>
-          <w:b/>
-          <w:color w:val="FF0000"/>
-        </w:rPr>
-        <w:t xml:space="preserve">GPIO </w:t>
-      </w:r>
-      <w:r>
-        <w:rPr>
-          <w:b/>
-          <w:color w:val="FF0000"/>
-        </w:rPr>
-        <w:t xml:space="preserve">toggle </w:t>
-      </w:r>
-      <w:r>
-        <w:rPr>
-          <w:b/>
-          <w:color w:val="FF0000"/>
-        </w:rPr>
-        <w:t>because fast</w:t>
-      </w:r>
-      <w:r>
-        <w:rPr>
-          <w:b/>
-          <w:color w:val="FF0000"/>
-        </w:rPr>
-        <w:t>er</w:t>
+        </w:rPr>
+      </w:pPr>
+      <w:r>
+        <w:rPr>
+          <w:b/>
+        </w:rPr>
+        <w:t>Switching context</w:t>
+      </w:r>
+      <w:r>
+        <w:t xml:space="preserve">, </w:t>
+      </w:r>
+      <w:r>
+        <w:t>which th</w:t>
+      </w:r>
+      <w:r>
+        <w:t>e time that need the RTOS to sav</w:t>
+      </w:r>
+      <w:r>
+        <w:t>e the current task to serve the interruption.</w:t>
       </w:r>
     </w:p>
     <w:p>
@@ -21367,501 +21281,362 @@
         </w:numPr>
         <w:rPr>
           <w:b/>
-          <w:color w:val="FF0000"/>
-        </w:rPr>
-      </w:pPr>
-      <w:r>
-        <w:rPr>
-          <w:b/>
-          <w:color w:val="FF0000"/>
-        </w:rPr>
-        <w:t xml:space="preserve">Error </w:t>
-      </w:r>
-      <w:r>
-        <w:rPr>
-          <w:b/>
-          <w:color w:val="FF0000"/>
-        </w:rPr>
-        <w:t>calculated</w:t>
-      </w:r>
-      <w:r>
-        <w:rPr>
-          <w:b/>
-          <w:color w:val="FF0000"/>
-        </w:rPr>
-        <w:t xml:space="preserve"> to </w:t>
-      </w:r>
-      <w:r>
-        <w:rPr>
-          <w:b/>
-          <w:color w:val="FF0000"/>
-        </w:rPr>
-        <w:t>toggle</w:t>
-      </w:r>
-      <w:r>
-        <w:rPr>
-          <w:b/>
-          <w:color w:val="FF0000"/>
-        </w:rPr>
+        </w:rPr>
+      </w:pPr>
+    </w:p>
+    <w:p>
+      <w:r>
+        <w:t xml:space="preserve">The nRF52840 </w:t>
+      </w:r>
+      <w:r>
+        <w:t>i</w:t>
+      </w:r>
+      <w:r>
+        <w:t>s built around a 32-bit ARM® Cortex™-M4F CPU</w:t>
+      </w:r>
+      <w:r>
+        <w:t>. This CPU already has a</w:t>
+      </w:r>
+      <w:r>
+        <w:t>n</w:t>
+      </w:r>
+      <w:r>
+        <w:t xml:space="preserve"> interrupt latency</w:t>
+      </w:r>
+      <w:r>
+        <w:t xml:space="preserve">, the time </w:t>
+      </w:r>
+      <w:r>
+        <w:t>between an interrupt signal arriving at the processor and the processor executing the first instruction of the interrupt handler</w:t>
+      </w:r>
+      <w:r>
+        <w:t>.</w:t>
+      </w:r>
+    </w:p>
+    <w:p>
+      <w:pPr>
+        <w:rPr>
+          <w:rFonts w:eastAsiaTheme="minorEastAsia"/>
+        </w:rPr>
+      </w:pPr>
+      <m:oMathPara>
+        <m:oMath>
+          <m:r>
+            <w:rPr>
+              <w:rFonts w:ascii="Cambria Math" w:hAnsi="Cambria Math"/>
+            </w:rPr>
+            <m:t xml:space="preserve"> </m:t>
+          </m:r>
+          <m:r>
+            <w:rPr>
+              <w:rFonts w:ascii="Cambria Math" w:hAnsi="Cambria Math"/>
+            </w:rPr>
+            <m:t>ARM cortex</m:t>
+          </m:r>
+          <m:r>
+            <w:rPr>
+              <w:rFonts w:ascii="Cambria Math" w:hAnsi="Cambria Math"/>
+            </w:rPr>
+            <m:t xml:space="preserve"> </m:t>
+          </m:r>
+          <m:r>
+            <w:rPr>
+              <w:rFonts w:ascii="Cambria Math" w:hAnsi="Cambria Math"/>
+            </w:rPr>
+            <m:t xml:space="preserve">M4F </m:t>
+          </m:r>
+          <m:r>
+            <w:rPr>
+              <w:rFonts w:ascii="Cambria Math" w:hAnsi="Cambria Math"/>
+            </w:rPr>
+            <m:t>la</m:t>
+          </m:r>
+          <m:r>
+            <w:rPr>
+              <w:rFonts w:ascii="Cambria Math" w:hAnsi="Cambria Math"/>
+            </w:rPr>
+            <m:t>t</m:t>
+          </m:r>
+          <m:r>
+            <w:rPr>
+              <w:rFonts w:ascii="Cambria Math" w:hAnsi="Cambria Math"/>
+            </w:rPr>
+            <m:t>e</m:t>
+          </m:r>
+          <m:r>
+            <w:rPr>
+              <w:rFonts w:ascii="Cambria Math" w:hAnsi="Cambria Math"/>
+            </w:rPr>
+            <m:t xml:space="preserve">ncy=12 clocks </m:t>
+          </m:r>
+          <m:d>
+            <m:dPr>
+              <m:ctrlPr>
+                <w:rPr>
+                  <w:rFonts w:ascii="Cambria Math" w:hAnsi="Cambria Math"/>
+                  <w:i/>
+                </w:rPr>
+              </m:ctrlPr>
+            </m:dPr>
+            <m:e>
+              <m:r>
+                <w:rPr>
+                  <w:rFonts w:ascii="Cambria Math" w:hAnsi="Cambria Math"/>
+                </w:rPr>
+                <m:t>cortex</m:t>
+              </m:r>
+              <m:r>
+                <w:rPr>
+                  <w:rFonts w:ascii="Cambria Math" w:hAnsi="Cambria Math"/>
+                </w:rPr>
+                <m:t xml:space="preserve"> </m:t>
+              </m:r>
+              <m:r>
+                <w:rPr>
+                  <w:rFonts w:ascii="Cambria Math" w:hAnsi="Cambria Math"/>
+                </w:rPr>
+                <m:t>M4</m:t>
+              </m:r>
+            </m:e>
+          </m:d>
+          <m:r>
+            <w:rPr>
+              <w:rFonts w:ascii="Cambria Math" w:hAnsi="Cambria Math"/>
+            </w:rPr>
+            <m:t>+17clocks (</m:t>
+          </m:r>
+          <m:r>
+            <w:rPr>
+              <w:rFonts w:ascii="Cambria Math" w:hAnsi="Cambria Math"/>
+            </w:rPr>
+            <m:t>F</m:t>
+          </m:r>
+          <m:r>
+            <w:rPr>
+              <w:rFonts w:ascii="Cambria Math" w:hAnsi="Cambria Math"/>
+            </w:rPr>
+            <m:t xml:space="preserve">loating </m:t>
+          </m:r>
+          <m:r>
+            <w:rPr>
+              <w:rFonts w:ascii="Cambria Math" w:hAnsi="Cambria Math"/>
+            </w:rPr>
+            <m:t>P</m:t>
+          </m:r>
+          <m:r>
+            <w:rPr>
+              <w:rFonts w:ascii="Cambria Math" w:hAnsi="Cambria Math"/>
+            </w:rPr>
+            <m:t>oint</m:t>
+          </m:r>
+          <m:r>
+            <w:rPr>
+              <w:rFonts w:ascii="Cambria Math" w:hAnsi="Cambria Math"/>
+            </w:rPr>
+            <m:t xml:space="preserve"> Unit</m:t>
+          </m:r>
+          <m:r>
+            <w:rPr>
+              <w:rFonts w:ascii="Cambria Math" w:hAnsi="Cambria Math"/>
+            </w:rPr>
+            <m:t xml:space="preserve">) </m:t>
+          </m:r>
+        </m:oMath>
+      </m:oMathPara>
+    </w:p>
+    <w:p>
+      <w:pPr>
+        <w:rPr>
+          <w:rFonts w:eastAsiaTheme="minorEastAsia"/>
+        </w:rPr>
+      </w:pPr>
+      <w:r>
+        <w:rPr>
+          <w:rFonts w:eastAsiaTheme="minorEastAsia"/>
+        </w:rPr>
+        <w:t>The clock of the nRF52840 used is 64MHz,</w:t>
+      </w:r>
+      <w:r>
+        <w:rPr>
+          <w:rFonts w:eastAsiaTheme="minorEastAsia"/>
+        </w:rPr>
+        <w:t xml:space="preserve"> the interrupt latency converted in time is:</w:t>
+      </w:r>
+    </w:p>
+    <w:p>
+      <m:oMathPara>
+        <m:oMath>
+          <m:r>
+            <w:rPr>
+              <w:rFonts w:ascii="Cambria Math" w:hAnsi="Cambria Math"/>
+            </w:rPr>
+            <m:t>Interrupt latency=</m:t>
+          </m:r>
+          <m:f>
+            <m:fPr>
+              <m:ctrlPr>
+                <w:rPr>
+                  <w:rFonts w:ascii="Cambria Math" w:hAnsi="Cambria Math"/>
+                  <w:i/>
+                </w:rPr>
+              </m:ctrlPr>
+            </m:fPr>
+            <m:num>
+              <m:r>
+                <w:rPr>
+                  <w:rFonts w:ascii="Cambria Math" w:hAnsi="Cambria Math"/>
+                </w:rPr>
+                <m:t>1</m:t>
+              </m:r>
+            </m:num>
+            <m:den>
+              <m:r>
+                <w:rPr>
+                  <w:rFonts w:ascii="Cambria Math" w:hAnsi="Cambria Math"/>
+                </w:rPr>
+                <m:t>64MHz</m:t>
+              </m:r>
+            </m:den>
+          </m:f>
+          <m:r>
+            <w:rPr>
+              <w:rFonts w:ascii="Cambria Math" w:hAnsi="Cambria Math"/>
+            </w:rPr>
+            <m:t>∙</m:t>
+          </m:r>
+          <m:r>
+            <w:rPr>
+              <w:rFonts w:ascii="Cambria Math" w:hAnsi="Cambria Math"/>
+            </w:rPr>
+            <m:t>29=453.125ns</m:t>
+          </m:r>
+        </m:oMath>
+      </m:oMathPara>
+    </w:p>
+    <w:p>
+      <w:pPr>
+        <w:pStyle w:val="Titre3"/>
+        <w:rPr>
+          <w:sz w:val="22"/>
+        </w:rPr>
+      </w:pPr>
+      <w:r>
+        <w:t>Expected Result</w:t>
+      </w:r>
+      <w:r>
+        <w:t>s</w:t>
+      </w:r>
+    </w:p>
+    <w:p>
+      <w:pPr>
+        <w:tabs>
+          <w:tab w:val="left" w:pos="3293"/>
+        </w:tabs>
+      </w:pPr>
+      <w:r>
+        <w:t>First</w:t>
+      </w:r>
+      <w:r>
+        <w:t>, the interrupt latency should increase at the same time than the interrupt latency.</w:t>
+      </w:r>
+      <w:r>
+        <w:t xml:space="preserve"> However, it should be different when the application handles a BLE connection event or not.</w:t>
+      </w:r>
+    </w:p>
+    <w:p>
+      <w:pPr>
+        <w:tabs>
+          <w:tab w:val="left" w:pos="3293"/>
+        </w:tabs>
+      </w:pPr>
+      <w:r>
+        <w:t>…</w:t>
+      </w:r>
+    </w:p>
+    <w:p>
+      <w:pPr>
+        <w:pStyle w:val="Titre3"/>
+      </w:pPr>
+      <w:r>
+        <w:t>How</w:t>
+      </w:r>
+    </w:p>
+    <w:p>
+      <w:r>
+        <w:t>The easier way to measure the interrupt latency is to</w:t>
+      </w:r>
+      <w:r>
+        <w:t xml:space="preserve"> use one </w:t>
+      </w:r>
+      <w:r>
+        <w:t xml:space="preserve">input </w:t>
+      </w:r>
+      <w:r>
+        <w:t>pin on a GPIO interface to generate the interrupt</w:t>
+      </w:r>
+      <w:r>
+        <w:t xml:space="preserve"> and to toggle </w:t>
+      </w:r>
+      <w:r>
+        <w:t>a</w:t>
+      </w:r>
+      <w:r>
+        <w:t>n</w:t>
+      </w:r>
+      <w:r>
         <w:t xml:space="preserve"> </w:t>
       </w:r>
       <w:r>
-        <w:rPr>
-          <w:b/>
-          <w:color w:val="FF0000"/>
-        </w:rPr>
-        <w:t>GPIO</w:t>
+        <w:t xml:space="preserve">output </w:t>
+      </w:r>
+      <w:r>
+        <w:t>pin in the ISR</w:t>
+      </w:r>
+      <w:r>
+        <w:t xml:space="preserve">. </w:t>
+      </w:r>
+      <w:r>
+        <w:t>Then</w:t>
+      </w:r>
+      <w:r>
+        <w:t>,</w:t>
+      </w:r>
+      <w:r>
+        <w:t xml:space="preserve"> the </w:t>
+      </w:r>
+      <w:r>
+        <w:t xml:space="preserve">interval </w:t>
+      </w:r>
+      <w:r>
+        <w:t>between the two signals may be easily measured.</w:t>
+      </w:r>
+    </w:p>
+    <w:p>
+      <w:r>
+        <w:t xml:space="preserve">Using the GPIO allows to not disturb the system and to </w:t>
+      </w:r>
+      <w:r>
+        <w:t xml:space="preserve">have a slight error. </w:t>
+      </w:r>
+      <w:r>
+        <w:t xml:space="preserve">However, </w:t>
+      </w:r>
+      <w:r>
+        <w:t>it is important to</w:t>
+      </w:r>
+      <w:r>
+        <w:t xml:space="preserve"> measure the time to toggle a pin to </w:t>
+      </w:r>
+      <w:r>
+        <w:t>be aware of the error.</w:t>
+      </w:r>
+      <w:r>
+        <w:t xml:space="preserve"> </w:t>
       </w:r>
     </w:p>
     <w:p>
       <w:pPr>
         <w:pStyle w:val="Paragraphedeliste"/>
-        <w:numPr>
-          <w:ilvl w:val="0"/>
-          <w:numId w:val="1"/>
-        </w:numPr>
-        <w:rPr>
-          <w:b/>
-          <w:color w:val="FF0000"/>
-        </w:rPr>
-      </w:pPr>
-      <w:r>
-        <w:rPr>
-          <w:b/>
-          <w:color w:val="FF0000"/>
-        </w:rPr>
-        <w:t xml:space="preserve">UML </w:t>
-      </w:r>
-      <w:r>
-        <w:rPr>
-          <w:b/>
-          <w:color w:val="FF0000"/>
-        </w:rPr>
-        <w:t>t</w:t>
-      </w:r>
-      <w:r>
-        <w:rPr>
-          <w:b/>
-          <w:color w:val="FF0000"/>
-        </w:rPr>
-        <w:t>o explain when the GPIO are enables</w:t>
-      </w:r>
-    </w:p>
-    <w:p>
-      <w:pPr>
-        <w:pStyle w:val="Titre2"/>
-      </w:pPr>
-      <w:r>
-        <w:t>Power Consumption</w:t>
-      </w:r>
-    </w:p>
-    <w:p>
-      <w:pPr>
-        <w:pStyle w:val="Titre3"/>
-      </w:pPr>
-      <w:r>
-        <w:t>Why</w:t>
-      </w:r>
-    </w:p>
-    <w:p>
-      <w:r>
-        <w:t xml:space="preserve">The power consumption defines the </w:t>
-      </w:r>
-      <w:r>
-        <w:t>autonomy of an embedded system.</w:t>
-      </w:r>
-      <w:r>
-        <w:t xml:space="preserve"> Longer the autonomy is, better is the embedded system. Hence, the power consumption must be as low as possible.</w:t>
-      </w:r>
-    </w:p>
-    <w:p>
-      <w:pPr>
-        <w:pStyle w:val="Titre3"/>
-        <w:rPr>
-          <w:sz w:val="22"/>
-        </w:rPr>
-      </w:pPr>
-      <w:r>
-        <w:t>Expected Results</w:t>
-      </w:r>
-    </w:p>
-    <w:p>
-      <w:r>
-        <w:t>As Zep</w:t>
-      </w:r>
-      <w:r>
-        <w:t>h</w:t>
-      </w:r>
-      <w:r>
-        <w:t>yr is an operating system, it Is expected that it power consumption is higher than the power consumption of the SD+SDK.</w:t>
-      </w:r>
-      <w:r>
-        <w:t xml:space="preserve"> </w:t>
-      </w:r>
-      <w:r>
-        <w:t>Secondly, the power consumption will increase in the same time than</w:t>
-      </w:r>
-      <w:r>
-        <w:t xml:space="preserve"> the frequen</w:t>
-      </w:r>
-      <w:r>
-        <w:t>cy of interruption.</w:t>
-      </w:r>
-    </w:p>
-    <w:p>
-      <w:pPr>
-        <w:pStyle w:val="Titre3"/>
-      </w:pPr>
-      <w:r>
-        <w:t>How</w:t>
-      </w:r>
-    </w:p>
-    <w:p>
-      <w:r>
-        <w:t>The power consump</w:t>
-      </w:r>
-      <w:r>
-        <w:t>tion is measured with Nordic Po</w:t>
-      </w:r>
-      <w:r>
-        <w:t>w</w:t>
-      </w:r>
-      <w:r>
-        <w:t>e</w:t>
-      </w:r>
-      <w:r>
-        <w:t>r Profiler Kit</w:t>
-      </w:r>
-      <w:r>
-        <w:t>. However</w:t>
-      </w:r>
-      <w:r>
-        <w:t xml:space="preserve">, </w:t>
-      </w:r>
-      <w:r>
-        <w:t xml:space="preserve">To </w:t>
-      </w:r>
-      <w:r>
-        <w:t>measure correctly</w:t>
-      </w:r>
-      <w:r>
-        <w:t xml:space="preserve"> the power consumption, i</w:t>
-      </w:r>
-      <w:r>
-        <w:t xml:space="preserve">t is </w:t>
-      </w:r>
-      <w:r>
-        <w:t>important</w:t>
-      </w:r>
-      <w:r>
-        <w:t xml:space="preserve"> to disable useless drivers </w:t>
-      </w:r>
-      <w:r>
-        <w:t>in the configuration</w:t>
-      </w:r>
-      <w:r>
-        <w:t xml:space="preserve"> </w:t>
-      </w:r>
-      <w:r>
-        <w:t>to not impact the results.</w:t>
-      </w:r>
-      <w:r>
-        <w:t xml:space="preserve"> </w:t>
-      </w:r>
-      <w:r>
-        <w:t>It mean</w:t>
-      </w:r>
-      <w:r>
-        <w:t>s</w:t>
-      </w:r>
-      <w:r>
-        <w:t xml:space="preserve"> to disable for</w:t>
-      </w:r>
-      <w:r>
-        <w:t>:</w:t>
-      </w:r>
-      <w:r>
-        <w:t xml:space="preserve"> </w:t>
-      </w:r>
-    </w:p>
-    <w:p>
-      <w:r>
-        <w:rPr>
-          <w:b/>
-        </w:rPr>
-        <w:t>SD+SDK</w:t>
-      </w:r>
-    </w:p>
-    <w:p>
-      <w:pPr>
-        <w:pStyle w:val="Paragraphedeliste"/>
-        <w:numPr>
-          <w:ilvl w:val="0"/>
-          <w:numId w:val="1"/>
-        </w:numPr>
-      </w:pPr>
-      <w:r>
-        <w:t>SEGGER RTT</w:t>
-      </w:r>
-    </w:p>
-    <w:p>
-      <w:r>
-        <w:t xml:space="preserve">And for </w:t>
-      </w:r>
-      <w:r>
-        <w:rPr>
-          <w:b/>
-        </w:rPr>
-        <w:t>Zephyr</w:t>
-      </w:r>
-      <w:r>
-        <w:rPr>
-          <w:b/>
-        </w:rPr>
-        <w:t xml:space="preserve"> RTOS</w:t>
-      </w:r>
-    </w:p>
-    <w:p>
-      <w:pPr>
-        <w:pStyle w:val="Paragraphedeliste"/>
-        <w:numPr>
-          <w:ilvl w:val="0"/>
-          <w:numId w:val="1"/>
-        </w:numPr>
-      </w:pPr>
-      <w:r>
-        <w:t>UART</w:t>
-      </w:r>
-      <w:r>
-        <w:t xml:space="preserve"> driver</w:t>
-      </w:r>
-    </w:p>
-    <w:p>
-      <w:pPr>
-        <w:pStyle w:val="Paragraphedeliste"/>
-        <w:numPr>
-          <w:ilvl w:val="0"/>
-          <w:numId w:val="1"/>
-        </w:numPr>
-      </w:pPr>
-      <w:r>
-        <w:t>Consol</w:t>
-      </w:r>
-      <w:r>
-        <w:t>e</w:t>
-      </w:r>
-      <w:r>
-        <w:t xml:space="preserve"> driver</w:t>
-      </w:r>
-    </w:p>
-    <w:p>
-      <w:r>
-        <w:t xml:space="preserve">Unfortunately, no output on console is possible during the power consumption test to </w:t>
-      </w:r>
-      <w:r>
-        <w:t>measure as much as possible the current consumption in real cases.</w:t>
-      </w:r>
-    </w:p>
-    <w:p>
-      <w:pPr>
-        <w:pStyle w:val="Titre2"/>
-      </w:pPr>
-      <w:r>
-        <w:lastRenderedPageBreak/>
-        <w:t>Bluetooth Low energy</w:t>
-      </w:r>
-    </w:p>
-    <w:p>
-      <w:r>
-        <w:t>It is important to note a great difference between the SoftDevice and Zephyr RTOS.</w:t>
-      </w:r>
-    </w:p>
-    <w:p>
-      <w:pPr>
-        <w:pStyle w:val="Paragraphedeliste"/>
-        <w:numPr>
-          <w:ilvl w:val="0"/>
-          <w:numId w:val="1"/>
-        </w:numPr>
-      </w:pPr>
-      <w:r>
-        <w:t xml:space="preserve">SoftDevice is confidential and no access </w:t>
-      </w:r>
-      <w:r>
-        <w:t>is</w:t>
-      </w:r>
-      <w:r>
-        <w:t xml:space="preserve"> possible</w:t>
-      </w:r>
-    </w:p>
-    <w:p>
-      <w:pPr>
-        <w:pStyle w:val="Paragraphedeliste"/>
-        <w:numPr>
-          <w:ilvl w:val="0"/>
-          <w:numId w:val="1"/>
-        </w:numPr>
-      </w:pPr>
-      <w:r>
-        <w:t>Zephyr RTOS is an open source project, hence all the source code is accessible.</w:t>
-      </w:r>
-    </w:p>
-    <w:p>
-      <w:r>
-        <w:t>This difference is important because</w:t>
-      </w:r>
-      <w:r>
-        <w:t>,</w:t>
-      </w:r>
-      <w:r>
-        <w:t xml:space="preserve"> </w:t>
-      </w:r>
-      <w:r>
-        <w:t xml:space="preserve">to compare </w:t>
-      </w:r>
-      <w:r>
-        <w:t xml:space="preserve">the behaviour, the same tests </w:t>
-      </w:r>
-      <w:r>
-        <w:t>must</w:t>
-      </w:r>
-      <w:r>
-        <w:t xml:space="preserve"> be performed and it is not possible to measure the BLE performance directly within the stack.</w:t>
-      </w:r>
-      <w:r>
-        <w:t xml:space="preserve"> </w:t>
-      </w:r>
-      <w:r>
-        <w:t>It why the number of tests possible is limited.</w:t>
-      </w:r>
-      <w:r>
-        <w:t xml:space="preserve"> </w:t>
-      </w:r>
-      <w:r>
-        <w:t xml:space="preserve">However, it is possible to use different </w:t>
-      </w:r>
-      <w:r>
-        <w:t xml:space="preserve">peripherals </w:t>
-      </w:r>
-      <w:r>
-        <w:t>of the nRF52840 to get some information</w:t>
-      </w:r>
-      <w:r>
-        <w:t>.</w:t>
-      </w:r>
-    </w:p>
-    <w:p>
-      <w:pPr>
-        <w:pStyle w:val="Titre3"/>
-      </w:pPr>
-      <w:r>
-        <w:t>BLE Radio State</w:t>
-      </w:r>
-      <w:r>
-        <w:t xml:space="preserve"> </w:t>
-      </w:r>
-    </w:p>
-    <w:p>
-      <w:pPr>
-        <w:pStyle w:val="Titre4"/>
-      </w:pPr>
-      <w:r>
-        <w:t xml:space="preserve">Why </w:t>
-      </w:r>
-    </w:p>
-    <w:p>
-      <w:r>
-        <w:t>It is important that a BLE connection is not lost because on</w:t>
-      </w:r>
-      <w:r>
-        <w:t>e</w:t>
-      </w:r>
-      <w:r>
-        <w:t xml:space="preserve"> of the device</w:t>
-      </w:r>
-      <w:r>
-        <w:t>s</w:t>
-      </w:r>
-      <w:r>
-        <w:t xml:space="preserve"> connected is not able to response correctly.</w:t>
-      </w:r>
-      <w:r>
-        <w:t xml:space="preserve"> </w:t>
-      </w:r>
-      <w:r>
-        <w:t>Se</w:t>
-      </w:r>
-      <w:r>
-        <w:t>e</w:t>
-      </w:r>
-      <w:r>
-        <w:t>ing</w:t>
-      </w:r>
-      <w:r>
-        <w:t xml:space="preserve"> the states of this radio </w:t>
-      </w:r>
-      <w:r>
-        <w:t>allows to see if the device still responses and when it sends or receives a packet</w:t>
-      </w:r>
-      <w:r>
-        <w:t>.</w:t>
-      </w:r>
-    </w:p>
-    <w:p>
-      <w:pPr>
-        <w:pStyle w:val="Titre3"/>
-      </w:pPr>
-      <w:r>
-        <w:t>Expected Results</w:t>
-      </w:r>
-    </w:p>
-    <w:p>
-      <w:r>
-        <w:t xml:space="preserve">The stack Bluetooth is high priority. It means that no interrupt or any event </w:t>
-      </w:r>
-      <w:r>
-        <w:t>should stop the capacity of the device to response to or send a connection</w:t>
-      </w:r>
-      <w:r>
-        <w:t xml:space="preserve"> event.</w:t>
-      </w:r>
-      <w:r>
-        <w:t xml:space="preserve"> </w:t>
-      </w:r>
-      <w:r>
-        <w:t>Thus, it is expected</w:t>
-      </w:r>
-      <w:r>
-        <w:t xml:space="preserve"> that the connection is maintain even with</w:t>
-      </w:r>
-      <w:r>
-        <w:t xml:space="preserve"> a high frequency of interruptions.</w:t>
-      </w:r>
-    </w:p>
-    <w:p>
-      <w:pPr>
-        <w:pStyle w:val="Titre4"/>
-      </w:pPr>
-      <w:r>
-        <w:t>How</w:t>
-      </w:r>
-    </w:p>
-    <w:p>
-      <w:r>
-        <w:t>The nRF52840’s Radio has a State Machine and t</w:t>
-      </w:r>
-      <w:r>
-        <w:t>he operating state of the Radio is control via</w:t>
-      </w:r>
-      <w:r>
-        <w:t xml:space="preserve"> several events and task</w:t>
-      </w:r>
-      <w:r>
-        <w:t>.</w:t>
-      </w:r>
-    </w:p>
-    <w:p>
-      <w:pPr>
         <w:keepNext/>
         <w:jc w:val="center"/>
       </w:pPr>
@@ -21869,11 +21644,12 @@
         <w:rPr>
           <w:noProof/>
         </w:rPr>
+        <w:lastRenderedPageBreak/>
         <w:drawing>
-          <wp:inline distT="0" distB="0" distL="0" distR="0" wp14:anchorId="2A3E4DB3" wp14:editId="3337843A">
-            <wp:extent cx="5760720" cy="2948940"/>
-            <wp:effectExtent l="0" t="0" r="0" b="3810"/>
-            <wp:docPr id="11" name="Image 11"/>
+          <wp:inline distT="0" distB="0" distL="0" distR="0" wp14:anchorId="5ED9A234" wp14:editId="59AAB077">
+            <wp:extent cx="2962275" cy="1689137"/>
+            <wp:effectExtent l="0" t="0" r="0" b="6350"/>
+            <wp:docPr id="35" name="Image 35"/>
             <wp:cNvGraphicFramePr>
               <a:graphicFrameLocks xmlns:a="http://schemas.openxmlformats.org/drawingml/2006/main" noChangeAspect="1"/>
             </wp:cNvGraphicFramePr>
@@ -21893,7 +21669,7 @@
                   <pic:spPr>
                     <a:xfrm>
                       <a:off x="0" y="0"/>
-                      <a:ext cx="5760720" cy="2948940"/>
+                      <a:ext cx="2969216" cy="1693095"/>
                     </a:xfrm>
                     <a:prstGeom prst="rect">
                       <a:avLst/>
@@ -21910,6 +21686,10 @@
       <w:pPr>
         <w:pStyle w:val="Lgende"/>
         <w:jc w:val="center"/>
+        <w:rPr>
+          <w:b/>
+          <w:color w:val="FF0000"/>
+        </w:rPr>
       </w:pPr>
       <w:r>
         <w:t xml:space="preserve">Figure </w:t>
@@ -21919,76 +21699,165 @@
           <w:rPr>
             <w:noProof/>
           </w:rPr>
-          <w:t>28</w:t>
+          <w:t>27</w:t>
         </w:r>
       </w:fldSimple>
       <w:r>
-        <w:t>: Bluetooth radio state of nRF52840, from nRF52840 Datasheet</w:t>
-      </w:r>
-    </w:p>
-    <w:p>
-      <w:r>
-        <w:t>The</w:t>
-      </w:r>
-      <w:r>
-        <w:t xml:space="preserve"> nR52840 SoC provides registers named TASKS and EVENTS.</w:t>
-      </w:r>
-      <w:r>
-        <w:t xml:space="preserve"> A </w:t>
-      </w:r>
-      <w:r>
-        <w:t>TASK</w:t>
-      </w:r>
-      <w:r>
-        <w:t xml:space="preserve"> register</w:t>
-      </w:r>
-      <w:r>
-        <w:t xml:space="preserve"> does some job like start or stop a module and a</w:t>
-      </w:r>
-      <w:r>
-        <w:t>n</w:t>
-      </w:r>
-      <w:r>
-        <w:t xml:space="preserve"> EVENT register</w:t>
-      </w:r>
-      <w:r>
-        <w:t xml:space="preserve"> is like a status register</w:t>
-      </w:r>
-      <w:r>
-        <w:t xml:space="preserve"> that indicate a</w:t>
-      </w:r>
-      <w:r>
-        <w:t>n</w:t>
+        <w:t>: Sequence to measure the interrupt latency</w:t>
+      </w:r>
+    </w:p>
+    <w:p>
+      <w:pPr>
+        <w:pStyle w:val="Paragraphedeliste"/>
+        <w:rPr>
+          <w:b/>
+          <w:color w:val="FF0000"/>
+        </w:rPr>
+      </w:pPr>
+    </w:p>
+    <w:p>
+      <w:pPr>
+        <w:pStyle w:val="Titre2"/>
+      </w:pPr>
+      <w:r>
+        <w:t>Power Consumption</w:t>
+      </w:r>
+    </w:p>
+    <w:p>
+      <w:pPr>
+        <w:pStyle w:val="Titre3"/>
+      </w:pPr>
+      <w:r>
+        <w:t>Why</w:t>
+      </w:r>
+    </w:p>
+    <w:p>
+      <w:r>
+        <w:t xml:space="preserve">The power consumption defines the </w:t>
+      </w:r>
+      <w:r>
+        <w:t>autonomy of an embedded system.</w:t>
+      </w:r>
+      <w:r>
+        <w:t xml:space="preserve"> Longer the autonomy is, better is the embedded system. Hence, the power consumption must be as low as possible.</w:t>
+      </w:r>
+    </w:p>
+    <w:p>
+      <w:pPr>
+        <w:pStyle w:val="Titre3"/>
+        <w:rPr>
+          <w:sz w:val="22"/>
+        </w:rPr>
+      </w:pPr>
+      <w:r>
+        <w:t>Expected Results</w:t>
+      </w:r>
+    </w:p>
+    <w:p>
+      <w:r>
+        <w:t>As Zep</w:t>
+      </w:r>
+      <w:r>
+        <w:t>h</w:t>
+      </w:r>
+      <w:r>
+        <w:t>yr is an operating system, it Is expected that it power consumption is higher than the power consumption of the SD+SDK.</w:t>
       </w:r>
       <w:r>
         <w:t xml:space="preserve"> </w:t>
       </w:r>
       <w:r>
-        <w:t>event</w:t>
+        <w:t>Secondly, the power consumption will increase in the same time than</w:t>
+      </w:r>
+      <w:r>
+        <w:t xml:space="preserve"> the frequen</w:t>
+      </w:r>
+      <w:r>
+        <w:t>cy of interruption.</w:t>
+      </w:r>
+    </w:p>
+    <w:p>
+      <w:pPr>
+        <w:pStyle w:val="Titre3"/>
+      </w:pPr>
+      <w:r>
+        <w:t>How</w:t>
+      </w:r>
+    </w:p>
+    <w:p>
+      <w:r>
+        <w:t>The power consump</w:t>
+      </w:r>
+      <w:r>
+        <w:t>tion is measured with Nordic Po</w:t>
+      </w:r>
+      <w:r>
+        <w:t>w</w:t>
+      </w:r>
+      <w:r>
+        <w:t>e</w:t>
+      </w:r>
+      <w:r>
+        <w:t>r Profiler Kit</w:t>
+      </w:r>
+      <w:r>
+        <w:t>. However</w:t>
+      </w:r>
+      <w:r>
+        <w:t xml:space="preserve">, </w:t>
+      </w:r>
+      <w:r>
+        <w:t xml:space="preserve">To </w:t>
+      </w:r>
+      <w:r>
+        <w:t>measure correctly</w:t>
+      </w:r>
+      <w:r>
+        <w:t xml:space="preserve"> the power consumption, i</w:t>
+      </w:r>
+      <w:r>
+        <w:t xml:space="preserve">t is </w:t>
+      </w:r>
+      <w:r>
+        <w:t>important</w:t>
+      </w:r>
+      <w:r>
+        <w:t xml:space="preserve"> to disable useless drivers </w:t>
+      </w:r>
+      <w:r>
+        <w:t>in the configuration</w:t>
       </w:r>
       <w:r>
         <w:t xml:space="preserve"> </w:t>
       </w:r>
       <w:r>
-        <w:t>occurred</w:t>
-      </w:r>
-      <w:r>
-        <w:t>.</w:t>
+        <w:t>to not impact the results.</w:t>
       </w:r>
       <w:r>
         <w:t xml:space="preserve"> </w:t>
       </w:r>
       <w:r>
-        <w:t xml:space="preserve">Then, </w:t>
-      </w:r>
-      <w:r>
-        <w:t>t</w:t>
-      </w:r>
-      <w:r>
-        <w:t xml:space="preserve">he Radio state </w:t>
-      </w:r>
-      <w:r>
-        <w:t>is measured using the following peripherals:</w:t>
+        <w:t>It mean</w:t>
+      </w:r>
+      <w:r>
+        <w:t>s</w:t>
+      </w:r>
+      <w:r>
+        <w:t xml:space="preserve"> to disable for</w:t>
+      </w:r>
+      <w:r>
+        <w:t>:</w:t>
+      </w:r>
+      <w:r>
+        <w:t xml:space="preserve"> </w:t>
+      </w:r>
+    </w:p>
+    <w:p>
+      <w:r>
+        <w:rPr>
+          <w:b/>
+        </w:rPr>
+        <w:t>SD+SDK</w:t>
       </w:r>
     </w:p>
     <w:p>
@@ -21998,30 +21867,26 @@
           <w:ilvl w:val="0"/>
           <w:numId w:val="1"/>
         </w:numPr>
-        <w:rPr>
-          <w:rFonts w:ascii="Arial" w:hAnsi="Arial" w:cs="Arial"/>
-          <w:sz w:val="20"/>
-          <w:szCs w:val="20"/>
-          <w:lang w:eastAsia="en-GB"/>
-        </w:rPr>
-      </w:pPr>
-      <w:r>
-        <w:rPr>
-          <w:b/>
-        </w:rPr>
-        <w:t>PPI</w:t>
-      </w:r>
-      <w:r>
-        <w:t xml:space="preserve">, Programmable Peripheral Interconnect, </w:t>
-      </w:r>
-      <w:r>
-        <w:rPr>
-          <w:rFonts w:ascii="Arial" w:hAnsi="Arial" w:cs="Arial"/>
-          <w:sz w:val="20"/>
-          <w:szCs w:val="20"/>
-          <w:lang w:eastAsia="en-GB"/>
-        </w:rPr>
-        <w:t>enables peripherals to interact autonomously and it eliminates the need for CPU activity.</w:t>
+      </w:pPr>
+      <w:r>
+        <w:t>SEGGER RTT</w:t>
+      </w:r>
+    </w:p>
+    <w:p>
+      <w:r>
+        <w:t xml:space="preserve">And for </w:t>
+      </w:r>
+      <w:r>
+        <w:rPr>
+          <w:b/>
+        </w:rPr>
+        <w:t>Zephyr</w:t>
+      </w:r>
+      <w:r>
+        <w:rPr>
+          <w:b/>
+        </w:rPr>
+        <w:t xml:space="preserve"> RTOS</w:t>
       </w:r>
     </w:p>
     <w:p>
@@ -22031,80 +21896,12 @@
           <w:ilvl w:val="0"/>
           <w:numId w:val="1"/>
         </w:numPr>
-        <w:autoSpaceDE w:val="0"/>
-        <w:autoSpaceDN w:val="0"/>
-        <w:adjustRightInd w:val="0"/>
-        <w:spacing w:after="0" w:line="240" w:lineRule="auto"/>
-        <w:rPr>
-          <w:rFonts w:ascii="Arial" w:hAnsi="Arial" w:cs="Arial"/>
-          <w:sz w:val="20"/>
-          <w:szCs w:val="20"/>
-          <w:lang w:eastAsia="en-GB"/>
-        </w:rPr>
-      </w:pPr>
-      <w:r>
-        <w:rPr>
-          <w:b/>
-        </w:rPr>
-        <w:lastRenderedPageBreak/>
-        <w:t>GPIOTE</w:t>
-      </w:r>
-      <w:r>
-        <w:t xml:space="preserve">, GPIO Tasks and Events, </w:t>
-      </w:r>
-      <w:r>
-        <w:rPr>
-          <w:rFonts w:ascii="Arial" w:hAnsi="Arial" w:cs="Arial"/>
-          <w:sz w:val="20"/>
-          <w:szCs w:val="20"/>
-          <w:lang w:eastAsia="en-GB"/>
-        </w:rPr>
-        <w:t xml:space="preserve">provides functionality for accessing GPIO pins using </w:t>
-      </w:r>
-      <w:r>
-        <w:rPr>
-          <w:rFonts w:ascii="Arial" w:hAnsi="Arial" w:cs="Arial"/>
-          <w:sz w:val="20"/>
-          <w:szCs w:val="20"/>
-          <w:lang w:eastAsia="en-GB"/>
-        </w:rPr>
-        <w:t>TASKS</w:t>
-      </w:r>
-      <w:r>
-        <w:rPr>
-          <w:rFonts w:ascii="Arial" w:hAnsi="Arial" w:cs="Arial"/>
-          <w:sz w:val="20"/>
-          <w:szCs w:val="20"/>
-          <w:lang w:eastAsia="en-GB"/>
-        </w:rPr>
-        <w:t xml:space="preserve"> and </w:t>
-      </w:r>
-      <w:r>
-        <w:rPr>
-          <w:rFonts w:ascii="Arial" w:hAnsi="Arial" w:cs="Arial"/>
-          <w:sz w:val="20"/>
-          <w:szCs w:val="20"/>
-          <w:lang w:eastAsia="en-GB"/>
-        </w:rPr>
-        <w:t>EVENTS register</w:t>
-      </w:r>
-      <w:r>
-        <w:rPr>
-          <w:rFonts w:ascii="Arial" w:hAnsi="Arial" w:cs="Arial"/>
-          <w:sz w:val="20"/>
-          <w:szCs w:val="20"/>
-          <w:lang w:eastAsia="en-GB"/>
-        </w:rPr>
-        <w:t>s</w:t>
-      </w:r>
-      <w:r>
-        <w:rPr>
-          <w:rFonts w:ascii="Arial" w:hAnsi="Arial" w:cs="Arial"/>
-          <w:sz w:val="20"/>
-          <w:szCs w:val="20"/>
-          <w:lang w:eastAsia="en-GB"/>
-        </w:rPr>
-        <w:t>.</w:t>
+      </w:pPr>
+      <w:r>
+        <w:t>UART</w:t>
+      </w:r>
+      <w:r>
+        <w:t xml:space="preserve"> driver</w:t>
       </w:r>
     </w:p>
     <w:p>
@@ -22116,19 +21913,105 @@
         </w:numPr>
       </w:pPr>
       <w:r>
-        <w:rPr>
-          <w:b/>
-        </w:rPr>
-        <w:t>RADIO</w:t>
-      </w:r>
-      <w:r>
-        <w:rPr>
-          <w:b/>
-        </w:rPr>
+        <w:t>Consol</w:t>
+      </w:r>
+      <w:r>
+        <w:t>e</w:t>
+      </w:r>
+      <w:r>
+        <w:t xml:space="preserve"> driver</w:t>
+      </w:r>
+    </w:p>
+    <w:p>
+      <w:r>
+        <w:t xml:space="preserve">Unfortunately, no output on console is possible during the power consumption test to </w:t>
+      </w:r>
+      <w:r>
+        <w:t>measure as much as possible the current consumption in real cases.</w:t>
+      </w:r>
+    </w:p>
+    <w:p>
+      <w:pPr>
+        <w:pStyle w:val="Titre2"/>
+      </w:pPr>
+      <w:r>
+        <w:t>Bluetooth Low energy</w:t>
+      </w:r>
+    </w:p>
+    <w:p>
+      <w:r>
+        <w:t>It is important to note a great difference between the SoftDevice and Zephyr RTOS.</w:t>
+      </w:r>
+    </w:p>
+    <w:p>
+      <w:pPr>
+        <w:pStyle w:val="Paragraphedeliste"/>
+        <w:numPr>
+          <w:ilvl w:val="0"/>
+          <w:numId w:val="1"/>
+        </w:numPr>
+      </w:pPr>
+      <w:r>
+        <w:t xml:space="preserve">SoftDevice is confidential and no access </w:t>
+      </w:r>
+      <w:r>
+        <w:t>is</w:t>
+      </w:r>
+      <w:r>
+        <w:t xml:space="preserve"> possible</w:t>
+      </w:r>
+    </w:p>
+    <w:p>
+      <w:pPr>
+        <w:pStyle w:val="Paragraphedeliste"/>
+        <w:numPr>
+          <w:ilvl w:val="0"/>
+          <w:numId w:val="1"/>
+        </w:numPr>
+      </w:pPr>
+      <w:r>
+        <w:t>Zephyr RTOS is an open source project, hence all the source code is accessible.</w:t>
+      </w:r>
+    </w:p>
+    <w:p>
+      <w:r>
+        <w:t>This difference is important because</w:t>
+      </w:r>
+      <w:r>
+        <w:t>,</w:t>
+      </w:r>
+      <w:r>
         <w:t xml:space="preserve"> </w:t>
       </w:r>
       <w:r>
-        <w:t>transceiver used for the BLE transmission</w:t>
+        <w:t xml:space="preserve">to compare </w:t>
+      </w:r>
+      <w:r>
+        <w:t xml:space="preserve">the behaviour, the same tests </w:t>
+      </w:r>
+      <w:r>
+        <w:t>must</w:t>
+      </w:r>
+      <w:r>
+        <w:t xml:space="preserve"> be performed and it is not possible to measure the BLE performance directly within the stack.</w:t>
+      </w:r>
+      <w:r>
+        <w:t xml:space="preserve"> </w:t>
+      </w:r>
+      <w:r>
+        <w:t>It why the number of tests possible is limited.</w:t>
+      </w:r>
+      <w:r>
+        <w:t xml:space="preserve"> </w:t>
+      </w:r>
+      <w:r>
+        <w:t xml:space="preserve">However, it is possible to use different </w:t>
+      </w:r>
+      <w:r>
+        <w:t xml:space="preserve">peripherals </w:t>
+      </w:r>
+      <w:r>
+        <w:t>of the nRF52840 to get some information</w:t>
       </w:r>
       <w:r>
         <w:t>.</w:t>
@@ -22136,77 +22019,118 @@
     </w:p>
     <w:p>
       <w:pPr>
+        <w:pStyle w:val="Titre3"/>
+      </w:pPr>
+      <w:r>
+        <w:lastRenderedPageBreak/>
+        <w:t>BLE Radio State</w:t>
+      </w:r>
+      <w:r>
+        <w:t xml:space="preserve"> </w:t>
+      </w:r>
+    </w:p>
+    <w:p>
+      <w:pPr>
+        <w:pStyle w:val="Titre4"/>
+      </w:pPr>
+      <w:r>
+        <w:t xml:space="preserve">Why </w:t>
+      </w:r>
+    </w:p>
+    <w:p>
+      <w:r>
+        <w:t>It is important that a BLE connection is not lost because on</w:t>
+      </w:r>
+      <w:r>
+        <w:t>e</w:t>
+      </w:r>
+      <w:r>
+        <w:t xml:space="preserve"> of the device</w:t>
+      </w:r>
+      <w:r>
+        <w:t>s</w:t>
+      </w:r>
+      <w:r>
+        <w:t xml:space="preserve"> connected is not able to response correctly.</w:t>
+      </w:r>
+      <w:r>
+        <w:t xml:space="preserve"> </w:t>
+      </w:r>
+      <w:r>
+        <w:t>Se</w:t>
+      </w:r>
+      <w:r>
+        <w:t>e</w:t>
+      </w:r>
+      <w:r>
+        <w:t>ing</w:t>
+      </w:r>
+      <w:r>
+        <w:t xml:space="preserve"> the states of this radio </w:t>
+      </w:r>
+      <w:r>
+        <w:t>allows to see if the device still responses and when it sends or receives a packet</w:t>
+      </w:r>
+      <w:r>
+        <w:t>.</w:t>
+      </w:r>
+    </w:p>
+    <w:p>
+      <w:pPr>
+        <w:pStyle w:val="Titre3"/>
+      </w:pPr>
+      <w:r>
+        <w:t>Expected Results</w:t>
+      </w:r>
+    </w:p>
+    <w:p>
+      <w:r>
+        <w:t xml:space="preserve">The stack Bluetooth is high priority. It means that no interrupt or any event </w:t>
+      </w:r>
+      <w:r>
+        <w:t>should stop the capacity of the device to response to or send a connection</w:t>
+      </w:r>
+      <w:r>
+        <w:t xml:space="preserve"> event.</w:t>
+      </w:r>
+      <w:r>
+        <w:t xml:space="preserve"> </w:t>
+      </w:r>
+      <w:r>
+        <w:t>Thus, it is expected</w:t>
+      </w:r>
+      <w:r>
+        <w:t xml:space="preserve"> that the connection is maintain even with</w:t>
+      </w:r>
+      <w:r>
+        <w:t xml:space="preserve"> a high frequency of interruptions.</w:t>
+      </w:r>
+    </w:p>
+    <w:p>
+      <w:pPr>
+        <w:pStyle w:val="Titre4"/>
+      </w:pPr>
+      <w:r>
+        <w:t>How</w:t>
+      </w:r>
+    </w:p>
+    <w:p>
+      <w:r>
+        <w:t>The nRF52840’s Radio has a State Machine and t</w:t>
+      </w:r>
+      <w:r>
+        <w:t>he operating state of the Radio is control via</w:t>
+      </w:r>
+      <w:r>
+        <w:t xml:space="preserve"> several events and task</w:t>
+      </w:r>
+      <w:r>
+        <w:t>.</w:t>
+      </w:r>
+    </w:p>
+    <w:p>
+      <w:pPr>
         <w:keepNext/>
-        <w:autoSpaceDE w:val="0"/>
-        <w:autoSpaceDN w:val="0"/>
-        <w:adjustRightInd w:val="0"/>
-        <w:spacing w:after="0" w:line="240" w:lineRule="auto"/>
-      </w:pPr>
-      <w:r>
-        <w:t>The RADIO</w:t>
-      </w:r>
-      <w:r>
-        <w:t>’</w:t>
-      </w:r>
-      <w:r>
-        <w:t xml:space="preserve">s </w:t>
-      </w:r>
-      <w:r>
-        <w:t>EVENT</w:t>
-      </w:r>
-      <w:r>
-        <w:t>S</w:t>
-      </w:r>
-      <w:r>
-        <w:t xml:space="preserve"> are connected directly to the GPIO</w:t>
-      </w:r>
-      <w:r>
-        <w:t>S</w:t>
-      </w:r>
-      <w:r>
-        <w:t xml:space="preserve"> using PPI. </w:t>
-      </w:r>
-      <w:r>
-        <w:t>Three GPIO</w:t>
-      </w:r>
-      <w:r>
-        <w:t>S</w:t>
-      </w:r>
-      <w:r>
-        <w:t xml:space="preserve"> are used to represent</w:t>
-      </w:r>
-      <w:r>
-        <w:t xml:space="preserve"> </w:t>
-      </w:r>
-      <w:r>
-        <w:t>The RADIO</w:t>
-      </w:r>
-      <w:r>
-        <w:t>’s</w:t>
-      </w:r>
-      <w:r>
-        <w:t xml:space="preserve"> </w:t>
-      </w:r>
-      <w:r>
-        <w:t>sta</w:t>
-      </w:r>
-      <w:r>
-        <w:t>te</w:t>
-      </w:r>
-      <w:r>
-        <w:t>s</w:t>
-      </w:r>
-      <w:r>
-        <w:t>.</w:t>
-      </w:r>
-    </w:p>
-    <w:p>
-      <w:pPr>
-        <w:keepNext/>
-        <w:autoSpaceDE w:val="0"/>
-        <w:autoSpaceDN w:val="0"/>
-        <w:adjustRightInd w:val="0"/>
-        <w:spacing w:after="0" w:line="240" w:lineRule="auto"/>
         <w:jc w:val="center"/>
       </w:pPr>
       <w:r>
@@ -22214,10 +22138,10 @@
           <w:noProof/>
         </w:rPr>
         <w:drawing>
-          <wp:inline distT="0" distB="0" distL="0" distR="0" wp14:anchorId="776593CC" wp14:editId="4ACFD9F4">
-            <wp:extent cx="4660322" cy="1924335"/>
-            <wp:effectExtent l="0" t="0" r="6985" b="0"/>
-            <wp:docPr id="13" name="Image 13"/>
+          <wp:inline distT="0" distB="0" distL="0" distR="0" wp14:anchorId="2A3E4DB3" wp14:editId="3337843A">
+            <wp:extent cx="5760720" cy="2948940"/>
+            <wp:effectExtent l="0" t="0" r="0" b="3810"/>
+            <wp:docPr id="11" name="Image 11"/>
             <wp:cNvGraphicFramePr>
               <a:graphicFrameLocks xmlns:a="http://schemas.openxmlformats.org/drawingml/2006/main" noChangeAspect="1"/>
             </wp:cNvGraphicFramePr>
@@ -22237,7 +22161,7 @@
                   <pic:spPr>
                     <a:xfrm>
                       <a:off x="0" y="0"/>
-                      <a:ext cx="4685890" cy="1934893"/>
+                      <a:ext cx="5760720" cy="2948940"/>
                     </a:xfrm>
                     <a:prstGeom prst="rect">
                       <a:avLst/>
@@ -22263,60 +22187,76 @@
           <w:rPr>
             <w:noProof/>
           </w:rPr>
-          <w:t>29</w:t>
+          <w:t>28</w:t>
         </w:r>
       </w:fldSimple>
       <w:r>
-        <w:t xml:space="preserve">:GPIOs </w:t>
-      </w:r>
-      <w:r>
-        <w:t xml:space="preserve">enabled </w:t>
-      </w:r>
-      <w:r>
-        <w:rPr>
-          <w:noProof/>
-        </w:rPr>
-        <w:t>for</w:t>
-      </w:r>
-      <w:r>
-        <w:rPr>
-          <w:noProof/>
-        </w:rPr>
-        <w:t xml:space="preserve"> each radio's states</w:t>
-      </w:r>
-    </w:p>
-    <w:p>
-      <w:pPr>
-        <w:rPr>
-          <w:color w:val="FF0000"/>
-        </w:rPr>
-      </w:pPr>
-      <w:r>
-        <w:t xml:space="preserve">Another </w:t>
-      </w:r>
-      <w:r>
-        <w:t>EVENT</w:t>
-      </w:r>
-      <w:r>
-        <w:t>,</w:t>
-      </w:r>
-      <w:r>
-        <w:t xml:space="preserve"> CRCOK, is used to see if the packet received was wrong.</w:t>
+        <w:t>: Bluetooth radio state of nRF52840, from nRF52840 Datasheet</w:t>
+      </w:r>
+    </w:p>
+    <w:p>
+      <w:r>
+        <w:t>The</w:t>
+      </w:r>
+      <w:r>
+        <w:t xml:space="preserve"> nR52840 SoC provides registers named TASKS and EVENTS.</w:t>
+      </w:r>
+      <w:r>
+        <w:t xml:space="preserve"> A </w:t>
+      </w:r>
+      <w:r>
+        <w:t>TASK</w:t>
+      </w:r>
+      <w:r>
+        <w:t xml:space="preserve"> register</w:t>
+      </w:r>
+      <w:r>
+        <w:t xml:space="preserve"> does some job like start or stop a module and a</w:t>
+      </w:r>
+      <w:r>
+        <w:t>n</w:t>
+      </w:r>
+      <w:r>
+        <w:t xml:space="preserve"> EVENT register</w:t>
+      </w:r>
+      <w:r>
+        <w:t xml:space="preserve"> is like a status register</w:t>
+      </w:r>
+      <w:r>
+        <w:t xml:space="preserve"> that indicate a</w:t>
+      </w:r>
+      <w:r>
+        <w:t>n</w:t>
       </w:r>
       <w:r>
         <w:t xml:space="preserve"> </w:t>
       </w:r>
       <w:r>
-        <w:t xml:space="preserve">Finally, </w:t>
-      </w:r>
-      <w:r>
-        <w:t>i</w:t>
-      </w:r>
-      <w:r>
-        <w:t>t is possible to see</w:t>
-      </w:r>
-      <w:r>
-        <w:t>:</w:t>
+        <w:t>event</w:t>
+      </w:r>
+      <w:r>
+        <w:t xml:space="preserve"> </w:t>
+      </w:r>
+      <w:r>
+        <w:t>occurred</w:t>
+      </w:r>
+      <w:r>
+        <w:t>.</w:t>
+      </w:r>
+      <w:r>
+        <w:t xml:space="preserve"> </w:t>
+      </w:r>
+      <w:r>
+        <w:t xml:space="preserve">Then, </w:t>
+      </w:r>
+      <w:r>
+        <w:t>t</w:t>
+      </w:r>
+      <w:r>
+        <w:t xml:space="preserve">he Radio state </w:t>
+      </w:r>
+      <w:r>
+        <w:t>is measured using the following peripherals:</w:t>
       </w:r>
     </w:p>
     <w:p>
@@ -22326,18 +22266,30 @@
           <w:ilvl w:val="0"/>
           <w:numId w:val="1"/>
         </w:numPr>
-      </w:pPr>
-      <w:r>
-        <w:t>W</w:t>
-      </w:r>
-      <w:r>
-        <w:t>hen the device receive</w:t>
-      </w:r>
-      <w:r>
-        <w:t>s</w:t>
-      </w:r>
-      <w:r>
-        <w:t xml:space="preserve"> a packet</w:t>
+        <w:rPr>
+          <w:rFonts w:ascii="Arial" w:hAnsi="Arial" w:cs="Arial"/>
+          <w:sz w:val="20"/>
+          <w:szCs w:val="20"/>
+          <w:lang w:eastAsia="en-GB"/>
+        </w:rPr>
+      </w:pPr>
+      <w:r>
+        <w:rPr>
+          <w:b/>
+        </w:rPr>
+        <w:t>PPI</w:t>
+      </w:r>
+      <w:r>
+        <w:t xml:space="preserve">, Programmable Peripheral Interconnect, </w:t>
+      </w:r>
+      <w:r>
+        <w:rPr>
+          <w:rFonts w:ascii="Arial" w:hAnsi="Arial" w:cs="Arial"/>
+          <w:sz w:val="20"/>
+          <w:szCs w:val="20"/>
+          <w:lang w:eastAsia="en-GB"/>
+        </w:rPr>
+        <w:t>enables peripherals to interact autonomously and it eliminates the need for CPU activity.</w:t>
       </w:r>
     </w:p>
     <w:p>
@@ -22347,21 +22299,79 @@
           <w:ilvl w:val="0"/>
           <w:numId w:val="1"/>
         </w:numPr>
-      </w:pPr>
-      <w:r>
-        <w:t>W</w:t>
-      </w:r>
-      <w:r>
-        <w:t>hen</w:t>
-      </w:r>
-      <w:r>
-        <w:t xml:space="preserve"> the device send</w:t>
-      </w:r>
-      <w:r>
+        <w:autoSpaceDE w:val="0"/>
+        <w:autoSpaceDN w:val="0"/>
+        <w:adjustRightInd w:val="0"/>
+        <w:spacing w:after="0" w:line="240" w:lineRule="auto"/>
+        <w:rPr>
+          <w:rFonts w:ascii="Arial" w:hAnsi="Arial" w:cs="Arial"/>
+          <w:sz w:val="20"/>
+          <w:szCs w:val="20"/>
+          <w:lang w:eastAsia="en-GB"/>
+        </w:rPr>
+      </w:pPr>
+      <w:r>
+        <w:rPr>
+          <w:b/>
+        </w:rPr>
+        <w:t>GPIOTE</w:t>
+      </w:r>
+      <w:r>
+        <w:t xml:space="preserve">, GPIO Tasks and Events, </w:t>
+      </w:r>
+      <w:r>
+        <w:rPr>
+          <w:rFonts w:ascii="Arial" w:hAnsi="Arial" w:cs="Arial"/>
+          <w:sz w:val="20"/>
+          <w:szCs w:val="20"/>
+          <w:lang w:eastAsia="en-GB"/>
+        </w:rPr>
+        <w:t xml:space="preserve">provides functionality for accessing GPIO pins using </w:t>
+      </w:r>
+      <w:r>
+        <w:rPr>
+          <w:rFonts w:ascii="Arial" w:hAnsi="Arial" w:cs="Arial"/>
+          <w:sz w:val="20"/>
+          <w:szCs w:val="20"/>
+          <w:lang w:eastAsia="en-GB"/>
+        </w:rPr>
+        <w:t>TASKS</w:t>
+      </w:r>
+      <w:r>
+        <w:rPr>
+          <w:rFonts w:ascii="Arial" w:hAnsi="Arial" w:cs="Arial"/>
+          <w:sz w:val="20"/>
+          <w:szCs w:val="20"/>
+          <w:lang w:eastAsia="en-GB"/>
+        </w:rPr>
+        <w:t xml:space="preserve"> and </w:t>
+      </w:r>
+      <w:r>
+        <w:rPr>
+          <w:rFonts w:ascii="Arial" w:hAnsi="Arial" w:cs="Arial"/>
+          <w:sz w:val="20"/>
+          <w:szCs w:val="20"/>
+          <w:lang w:eastAsia="en-GB"/>
+        </w:rPr>
+        <w:t>EVENTS register</w:t>
+      </w:r>
+      <w:r>
+        <w:rPr>
+          <w:rFonts w:ascii="Arial" w:hAnsi="Arial" w:cs="Arial"/>
+          <w:sz w:val="20"/>
+          <w:szCs w:val="20"/>
+          <w:lang w:eastAsia="en-GB"/>
+        </w:rPr>
         <w:t>s</w:t>
       </w:r>
       <w:r>
-        <w:t xml:space="preserve"> a packet</w:t>
+        <w:rPr>
+          <w:rFonts w:ascii="Arial" w:hAnsi="Arial" w:cs="Arial"/>
+          <w:sz w:val="20"/>
+          <w:szCs w:val="20"/>
+          <w:lang w:eastAsia="en-GB"/>
+        </w:rPr>
+        <w:t>.</w:t>
       </w:r>
     </w:p>
     <w:p>
@@ -22373,12 +22383,98 @@
         </w:numPr>
       </w:pPr>
       <w:r>
-        <w:t>When the CRC of the packet is correct</w:t>
+        <w:rPr>
+          <w:b/>
+        </w:rPr>
+        <w:t>RADIO</w:t>
+      </w:r>
+      <w:r>
+        <w:rPr>
+          <w:b/>
+        </w:rPr>
+        <w:t xml:space="preserve"> </w:t>
+      </w:r>
+      <w:r>
+        <w:t>transceiver used for the BLE transmission</w:t>
+      </w:r>
+      <w:r>
+        <w:t>.</w:t>
       </w:r>
     </w:p>
     <w:p>
       <w:pPr>
         <w:keepNext/>
+        <w:autoSpaceDE w:val="0"/>
+        <w:autoSpaceDN w:val="0"/>
+        <w:adjustRightInd w:val="0"/>
+        <w:spacing w:after="0" w:line="240" w:lineRule="auto"/>
+      </w:pPr>
+      <w:r>
+        <w:lastRenderedPageBreak/>
+        <w:t>The RADIO</w:t>
+      </w:r>
+      <w:r>
+        <w:t>’</w:t>
+      </w:r>
+      <w:r>
+        <w:t xml:space="preserve">s </w:t>
+      </w:r>
+      <w:r>
+        <w:t>EVENT</w:t>
+      </w:r>
+      <w:r>
+        <w:t>S</w:t>
+      </w:r>
+      <w:r>
+        <w:t xml:space="preserve"> are connected directly to the GPIO</w:t>
+      </w:r>
+      <w:r>
+        <w:t>S</w:t>
+      </w:r>
+      <w:r>
+        <w:t xml:space="preserve"> using PPI. </w:t>
+      </w:r>
+      <w:r>
+        <w:t>Three GPIO</w:t>
+      </w:r>
+      <w:r>
+        <w:t>S</w:t>
+      </w:r>
+      <w:r>
+        <w:t xml:space="preserve"> are used to represent</w:t>
+      </w:r>
+      <w:r>
+        <w:t xml:space="preserve"> </w:t>
+      </w:r>
+      <w:r>
+        <w:t>The RADIO</w:t>
+      </w:r>
+      <w:r>
+        <w:t>’s</w:t>
+      </w:r>
+      <w:r>
+        <w:t xml:space="preserve"> </w:t>
+      </w:r>
+      <w:r>
+        <w:t>sta</w:t>
+      </w:r>
+      <w:r>
+        <w:t>te</w:t>
+      </w:r>
+      <w:r>
+        <w:t>s</w:t>
+      </w:r>
+      <w:r>
+        <w:t>.</w:t>
+      </w:r>
+    </w:p>
+    <w:p>
+      <w:pPr>
+        <w:keepNext/>
+        <w:autoSpaceDE w:val="0"/>
+        <w:autoSpaceDN w:val="0"/>
+        <w:adjustRightInd w:val="0"/>
+        <w:spacing w:after="0" w:line="240" w:lineRule="auto"/>
         <w:jc w:val="center"/>
       </w:pPr>
       <w:r>
@@ -22386,10 +22482,10 @@
           <w:noProof/>
         </w:rPr>
         <w:drawing>
-          <wp:inline distT="0" distB="0" distL="0" distR="0" wp14:anchorId="2514FF21" wp14:editId="45BA66EC">
-            <wp:extent cx="2714625" cy="3247256"/>
-            <wp:effectExtent l="0" t="0" r="0" b="0"/>
-            <wp:docPr id="1" name="Image 1"/>
+          <wp:inline distT="0" distB="0" distL="0" distR="0" wp14:anchorId="776593CC" wp14:editId="4ACFD9F4">
+            <wp:extent cx="4660322" cy="1924335"/>
+            <wp:effectExtent l="0" t="0" r="6985" b="0"/>
+            <wp:docPr id="13" name="Image 13"/>
             <wp:cNvGraphicFramePr>
               <a:graphicFrameLocks xmlns:a="http://schemas.openxmlformats.org/drawingml/2006/main" noChangeAspect="1"/>
             </wp:cNvGraphicFramePr>
@@ -22409,7 +22505,7 @@
                   <pic:spPr>
                     <a:xfrm>
                       <a:off x="0" y="0"/>
-                      <a:ext cx="2732928" cy="3269150"/>
+                      <a:ext cx="4685890" cy="1934893"/>
                     </a:xfrm>
                     <a:prstGeom prst="rect">
                       <a:avLst/>
@@ -22435,95 +22531,117 @@
           <w:rPr>
             <w:noProof/>
           </w:rPr>
-          <w:t>30</w:t>
+          <w:t>29</w:t>
         </w:r>
       </w:fldSimple>
       <w:r>
-        <w:t>: GPIOs enabled and disabled for each event</w:t>
+        <w:t xml:space="preserve">:GPIOs </w:t>
+      </w:r>
+      <w:r>
+        <w:t xml:space="preserve">enabled </w:t>
+      </w:r>
+      <w:r>
+        <w:rPr>
+          <w:noProof/>
+        </w:rPr>
+        <w:t>for</w:t>
+      </w:r>
+      <w:r>
+        <w:rPr>
+          <w:noProof/>
+        </w:rPr>
+        <w:t xml:space="preserve"> each radio's states</w:t>
+      </w:r>
+    </w:p>
+    <w:p>
+      <w:pPr>
+        <w:rPr>
+          <w:color w:val="FF0000"/>
+        </w:rPr>
+      </w:pPr>
+      <w:r>
+        <w:t xml:space="preserve">Another </w:t>
+      </w:r>
+      <w:r>
+        <w:t>EVENT</w:t>
+      </w:r>
+      <w:r>
+        <w:t>,</w:t>
+      </w:r>
+      <w:r>
+        <w:t xml:space="preserve"> CRCOK, is used to see if the packet received was wrong.</w:t>
+      </w:r>
+      <w:r>
+        <w:t xml:space="preserve"> </w:t>
+      </w:r>
+      <w:r>
+        <w:t xml:space="preserve">Finally, </w:t>
+      </w:r>
+      <w:r>
+        <w:t>i</w:t>
+      </w:r>
+      <w:r>
+        <w:t>t is possible to see</w:t>
+      </w:r>
+      <w:r>
+        <w:t>:</w:t>
       </w:r>
     </w:p>
     <w:p>
       <w:pPr>
         <w:pStyle w:val="Paragraphedeliste"/>
-      </w:pPr>
-    </w:p>
-    <w:p>
-      <w:pPr>
-        <w:pStyle w:val="Titre4"/>
-      </w:pPr>
-      <w:r>
-        <w:lastRenderedPageBreak/>
-        <w:t xml:space="preserve"> </w:t>
-      </w:r>
-      <w:r>
-        <w:t xml:space="preserve">BLE Application </w:t>
-      </w:r>
-      <w:r>
-        <w:rPr>
-          <w:rFonts w:ascii="Calibri" w:hAnsi="Calibri"/>
-        </w:rPr>
-        <w:t>→</w:t>
-      </w:r>
-      <w:r>
-        <w:t xml:space="preserve"> Controller Stack Propagation</w:t>
-      </w:r>
-      <w:r>
-        <w:t xml:space="preserve"> </w:t>
-      </w:r>
-      <w:r>
-        <w:t>D</w:t>
-      </w:r>
-      <w:r>
-        <w:t>elay</w:t>
-      </w:r>
-    </w:p>
-    <w:p>
-      <w:pPr>
-        <w:pStyle w:val="Titre4"/>
-      </w:pPr>
-      <w:r>
-        <w:t>Why</w:t>
-      </w:r>
-    </w:p>
-    <w:p>
-      <w:r>
-        <w:t xml:space="preserve">The stack propagation </w:t>
-      </w:r>
-      <w:r>
-        <w:t xml:space="preserve">delay </w:t>
-      </w:r>
-      <w:r>
-        <w:t xml:space="preserve">is </w:t>
-      </w:r>
-      <w:r>
-        <w:t xml:space="preserve">the </w:t>
-      </w:r>
-      <w:r>
-        <w:t>time</w:t>
-      </w:r>
-      <w:r>
-        <w:t xml:space="preserve"> for the </w:t>
-      </w:r>
-      <w:r>
-        <w:t xml:space="preserve">BLE driver to prepare data and push a packet within the </w:t>
-      </w:r>
-      <w:r>
-        <w:t xml:space="preserve">BLE Link Layer </w:t>
-      </w:r>
-      <w:r>
-        <w:t>TX Buffer.</w:t>
-      </w:r>
-      <w:r>
-        <w:t xml:space="preserve"> </w:t>
-      </w:r>
-      <w:r>
-        <w:t xml:space="preserve">Measuring the stack propagation delay allows to see how much time a process is locked to send data. </w:t>
-      </w:r>
-      <w:r>
-        <w:t>T</w:t>
-      </w:r>
-      <w:r>
-        <w:t>he stack propagation time must be as short as possible.</w:t>
+        <w:numPr>
+          <w:ilvl w:val="0"/>
+          <w:numId w:val="1"/>
+        </w:numPr>
+      </w:pPr>
+      <w:r>
+        <w:t>W</w:t>
+      </w:r>
+      <w:r>
+        <w:t>hen the device receive</w:t>
+      </w:r>
+      <w:r>
+        <w:t>s</w:t>
+      </w:r>
+      <w:r>
+        <w:t xml:space="preserve"> a packet</w:t>
+      </w:r>
+    </w:p>
+    <w:p>
+      <w:pPr>
+        <w:pStyle w:val="Paragraphedeliste"/>
+        <w:numPr>
+          <w:ilvl w:val="0"/>
+          <w:numId w:val="1"/>
+        </w:numPr>
+      </w:pPr>
+      <w:r>
+        <w:t>W</w:t>
+      </w:r>
+      <w:r>
+        <w:t>hen</w:t>
+      </w:r>
+      <w:r>
+        <w:t xml:space="preserve"> the device send</w:t>
+      </w:r>
+      <w:r>
+        <w:t>s</w:t>
+      </w:r>
+      <w:r>
+        <w:t xml:space="preserve"> a packet</w:t>
+      </w:r>
+    </w:p>
+    <w:p>
+      <w:pPr>
+        <w:pStyle w:val="Paragraphedeliste"/>
+        <w:numPr>
+          <w:ilvl w:val="0"/>
+          <w:numId w:val="1"/>
+        </w:numPr>
+      </w:pPr>
+      <w:r>
+        <w:t>When the CRC of the packet is correct</w:t>
       </w:r>
     </w:p>
     <w:p>
@@ -22536,10 +22654,10 @@
           <w:noProof/>
         </w:rPr>
         <w:drawing>
-          <wp:inline distT="0" distB="0" distL="0" distR="0" wp14:anchorId="1B41E329" wp14:editId="5F641CE6">
-            <wp:extent cx="3779094" cy="3418764"/>
+          <wp:inline distT="0" distB="0" distL="0" distR="0" wp14:anchorId="2514FF21" wp14:editId="45BA66EC">
+            <wp:extent cx="2714625" cy="3247256"/>
             <wp:effectExtent l="0" t="0" r="0" b="0"/>
-            <wp:docPr id="12" name="Image 12"/>
+            <wp:docPr id="1" name="Image 1"/>
             <wp:cNvGraphicFramePr>
               <a:graphicFrameLocks xmlns:a="http://schemas.openxmlformats.org/drawingml/2006/main" noChangeAspect="1"/>
             </wp:cNvGraphicFramePr>
@@ -22559,7 +22677,7 @@
                   <pic:spPr>
                     <a:xfrm>
                       <a:off x="0" y="0"/>
-                      <a:ext cx="3784246" cy="3423425"/>
+                      <a:ext cx="2732928" cy="3269150"/>
                     </a:xfrm>
                     <a:prstGeom prst="rect">
                       <a:avLst/>
@@ -22585,186 +22703,99 @@
           <w:rPr>
             <w:noProof/>
           </w:rPr>
-          <w:t>31</w:t>
+          <w:t>30</w:t>
         </w:r>
       </w:fldSimple>
       <w:r>
-        <w:t>: Layers include within the propagation delay</w:t>
-      </w:r>
-    </w:p>
-    <w:p>
-      <w:r>
-        <w:t>On the other hand</w:t>
-      </w:r>
-      <w:r>
-        <w:t xml:space="preserve">, </w:t>
-      </w:r>
-      <w:r>
-        <w:t xml:space="preserve">it allows to see if BLE driver is still able to handle packets without error. </w:t>
-      </w:r>
-      <w:r>
-        <w:t>An error can occur when no more resource</w:t>
-      </w:r>
-      <w:r>
-        <w:t>s</w:t>
-      </w:r>
-      <w:r>
-        <w:t xml:space="preserve"> are </w:t>
-      </w:r>
-      <w:r>
-        <w:t xml:space="preserve">available. </w:t>
-      </w:r>
-      <w:r>
-        <w:tab/>
-      </w:r>
-    </w:p>
-    <w:p>
-      <w:pPr>
-        <w:pStyle w:val="Titre3"/>
-      </w:pPr>
-      <w:r>
-        <w:t>Expected Results</w:t>
-      </w:r>
-    </w:p>
-    <w:p>
-      <w:r>
-        <w:t xml:space="preserve">It is expected that the stack propagation delay increase at the same time than the frequency of the interruptions. </w:t>
-      </w:r>
-      <w:r>
-        <w:t xml:space="preserve">However, </w:t>
-      </w:r>
-      <w:r>
-        <w:t>it should be still possible to push a packet without error</w:t>
-      </w:r>
-      <w:r>
-        <w:t>.</w:t>
-      </w:r>
+        <w:t>: GPIOs enabled and disabled for each event</w:t>
+      </w:r>
+    </w:p>
+    <w:p>
+      <w:pPr>
+        <w:pStyle w:val="Paragraphedeliste"/>
+      </w:pPr>
     </w:p>
     <w:p>
       <w:pPr>
         <w:pStyle w:val="Titre4"/>
       </w:pPr>
       <w:r>
-        <w:t>How</w:t>
-      </w:r>
-    </w:p>
-    <w:p>
-      <w:r>
-        <w:t xml:space="preserve">The stack propagation latency is measured using the GPIO. </w:t>
-      </w:r>
-      <w:r>
-        <w:t>Two GPIO are used</w:t>
-      </w:r>
-      <w:r>
-        <w:t>:</w:t>
-      </w:r>
-    </w:p>
-    <w:p>
-      <w:pPr>
-        <w:pStyle w:val="Paragraphedeliste"/>
-        <w:numPr>
-          <w:ilvl w:val="0"/>
-          <w:numId w:val="1"/>
-        </w:numPr>
-        <w:rPr>
-          <w:b/>
-        </w:rPr>
-      </w:pPr>
-      <w:r>
-        <w:rPr>
-          <w:b/>
-        </w:rPr>
-        <w:t>ERROR</w:t>
-      </w:r>
-      <w:r>
-        <w:t xml:space="preserve">, if an error </w:t>
-      </w:r>
-      <w:r>
-        <w:t>occurred</w:t>
-      </w:r>
-      <w:r>
-        <w:t xml:space="preserve"> when a packet is pushed</w:t>
-      </w:r>
-    </w:p>
-    <w:p>
-      <w:pPr>
-        <w:pStyle w:val="Paragraphedeliste"/>
-        <w:numPr>
-          <w:ilvl w:val="0"/>
-          <w:numId w:val="1"/>
-        </w:numPr>
-        <w:rPr>
-          <w:b/>
-        </w:rPr>
-      </w:pPr>
-      <w:r>
-        <w:rPr>
-          <w:b/>
-        </w:rPr>
-        <w:t>REQUEST</w:t>
-      </w:r>
-      <w:r>
-        <w:t xml:space="preserve">, if notify or indicate with peripheral or </w:t>
-      </w:r>
-      <w:r>
-        <w:t xml:space="preserve">write, </w:t>
-      </w:r>
-      <w:r>
-        <w:t>read and</w:t>
-      </w:r>
-      <w:r>
-        <w:t xml:space="preserve"> enable CCCD</w:t>
-      </w:r>
-      <w:r>
-        <w:t xml:space="preserve"> with central</w:t>
-      </w:r>
-    </w:p>
-    <w:p>
-      <w:r>
-        <w:t xml:space="preserve">The </w:t>
-      </w:r>
-      <w:r>
-        <w:t>GPIO</w:t>
-      </w:r>
-      <w:r>
-        <w:t>s</w:t>
-      </w:r>
-      <w:r>
-        <w:t xml:space="preserve"> is turn</w:t>
-      </w:r>
-      <w:r>
-        <w:t>ed</w:t>
-      </w:r>
-      <w:r>
-        <w:t xml:space="preserve"> on right before </w:t>
-      </w:r>
-      <w:r>
-        <w:t>pushing a packet and it is turned off right after.</w:t>
-      </w:r>
-      <w:r>
         <w:t xml:space="preserve"> </w:t>
       </w:r>
       <w:r>
-        <w:t xml:space="preserve">The figure below </w:t>
-      </w:r>
-      <w:r>
-        <w:t>shows</w:t>
-      </w:r>
-      <w:r>
-        <w:t xml:space="preserve"> the process </w:t>
-      </w:r>
-      <w:r>
-        <w:t xml:space="preserve">with </w:t>
-      </w:r>
-      <w:r>
-        <w:t>the notification</w:t>
-      </w:r>
-      <w:r>
-        <w:t>.</w:t>
-      </w:r>
-    </w:p>
-    <w:p>
-      <w:pPr>
+        <w:t xml:space="preserve">BLE Application </w:t>
+      </w:r>
+      <w:r>
+        <w:rPr>
+          <w:rFonts w:ascii="Calibri" w:hAnsi="Calibri"/>
+        </w:rPr>
+        <w:t>→</w:t>
+      </w:r>
+      <w:r>
+        <w:t xml:space="preserve"> Controller Stack Propagation</w:t>
+      </w:r>
+      <w:r>
+        <w:t xml:space="preserve"> </w:t>
+      </w:r>
+      <w:r>
+        <w:t>D</w:t>
+      </w:r>
+      <w:r>
+        <w:t>elay</w:t>
+      </w:r>
+    </w:p>
+    <w:p>
+      <w:pPr>
+        <w:pStyle w:val="Titre4"/>
+      </w:pPr>
+      <w:r>
+        <w:t>Why</w:t>
+      </w:r>
+    </w:p>
+    <w:p>
+      <w:r>
+        <w:t xml:space="preserve">The stack propagation </w:t>
+      </w:r>
+      <w:r>
+        <w:t xml:space="preserve">delay </w:t>
+      </w:r>
+      <w:r>
+        <w:t xml:space="preserve">is </w:t>
+      </w:r>
+      <w:r>
+        <w:t xml:space="preserve">the </w:t>
+      </w:r>
+      <w:r>
+        <w:t>time</w:t>
+      </w:r>
+      <w:r>
+        <w:t xml:space="preserve"> for the </w:t>
+      </w:r>
+      <w:r>
+        <w:t xml:space="preserve">BLE driver to prepare data and push a packet within the </w:t>
+      </w:r>
+      <w:r>
+        <w:t xml:space="preserve">BLE Link Layer </w:t>
+      </w:r>
+      <w:r>
+        <w:t>TX Buffer.</w:t>
+      </w:r>
+      <w:r>
+        <w:t xml:space="preserve"> </w:t>
+      </w:r>
+      <w:r>
+        <w:t xml:space="preserve">Measuring the stack propagation delay allows to see how much time a process is locked to send data. </w:t>
+      </w:r>
+      <w:r>
+        <w:t>T</w:t>
+      </w:r>
+      <w:r>
+        <w:t>he stack propagation time must be as short as possible.</w:t>
+      </w:r>
+    </w:p>
+    <w:p>
+      <w:pPr>
+        <w:keepNext/>
         <w:jc w:val="center"/>
       </w:pPr>
       <w:r>
@@ -22773,10 +22804,10 @@
         </w:rPr>
         <w:lastRenderedPageBreak/>
         <w:drawing>
-          <wp:inline distT="0" distB="0" distL="0" distR="0" wp14:anchorId="23BC4436" wp14:editId="540F7A63">
-            <wp:extent cx="2204451" cy="3814549"/>
-            <wp:effectExtent l="0" t="0" r="5715" b="0"/>
-            <wp:docPr id="27" name="Image 27"/>
+          <wp:inline distT="0" distB="0" distL="0" distR="0" wp14:anchorId="1B41E329" wp14:editId="5F641CE6">
+            <wp:extent cx="3779094" cy="3418764"/>
+            <wp:effectExtent l="0" t="0" r="0" b="0"/>
+            <wp:docPr id="12" name="Image 12"/>
             <wp:cNvGraphicFramePr>
               <a:graphicFrameLocks xmlns:a="http://schemas.openxmlformats.org/drawingml/2006/main" noChangeAspect="1"/>
             </wp:cNvGraphicFramePr>
@@ -22796,6 +22827,243 @@
                   <pic:spPr>
                     <a:xfrm>
                       <a:off x="0" y="0"/>
+                      <a:ext cx="3784246" cy="3423425"/>
+                    </a:xfrm>
+                    <a:prstGeom prst="rect">
+                      <a:avLst/>
+                    </a:prstGeom>
+                  </pic:spPr>
+                </pic:pic>
+              </a:graphicData>
+            </a:graphic>
+          </wp:inline>
+        </w:drawing>
+      </w:r>
+    </w:p>
+    <w:p>
+      <w:pPr>
+        <w:pStyle w:val="Lgende"/>
+        <w:jc w:val="center"/>
+      </w:pPr>
+      <w:r>
+        <w:t xml:space="preserve">Figure </w:t>
+      </w:r>
+      <w:fldSimple w:instr=" SEQ Figure \* ARABIC ">
+        <w:r>
+          <w:rPr>
+            <w:noProof/>
+          </w:rPr>
+          <w:t>31</w:t>
+        </w:r>
+      </w:fldSimple>
+      <w:r>
+        <w:t>: Layers include within the propagation delay</w:t>
+      </w:r>
+    </w:p>
+    <w:p>
+      <w:r>
+        <w:t>On the other hand</w:t>
+      </w:r>
+      <w:r>
+        <w:t xml:space="preserve">, </w:t>
+      </w:r>
+      <w:r>
+        <w:t xml:space="preserve">it allows to see if BLE driver is still able to handle packets without error. </w:t>
+      </w:r>
+      <w:r>
+        <w:t>An error can occur when no more resource</w:t>
+      </w:r>
+      <w:r>
+        <w:t>s</w:t>
+      </w:r>
+      <w:r>
+        <w:t xml:space="preserve"> are </w:t>
+      </w:r>
+      <w:r>
+        <w:t xml:space="preserve">available. </w:t>
+      </w:r>
+      <w:r>
+        <w:tab/>
+      </w:r>
+    </w:p>
+    <w:p>
+      <w:pPr>
+        <w:pStyle w:val="Titre3"/>
+      </w:pPr>
+      <w:r>
+        <w:t>Expected Results</w:t>
+      </w:r>
+    </w:p>
+    <w:p>
+      <w:r>
+        <w:t xml:space="preserve">It is expected that the stack propagation delay increase at the same time than the frequency of the interruptions. </w:t>
+      </w:r>
+      <w:r>
+        <w:t xml:space="preserve">However, </w:t>
+      </w:r>
+      <w:r>
+        <w:t>it should be still possible to push a packet without error</w:t>
+      </w:r>
+      <w:r>
+        <w:t>.</w:t>
+      </w:r>
+    </w:p>
+    <w:p>
+      <w:pPr>
+        <w:pStyle w:val="Titre4"/>
+      </w:pPr>
+      <w:r>
+        <w:t>How</w:t>
+      </w:r>
+    </w:p>
+    <w:p>
+      <w:r>
+        <w:t xml:space="preserve">The stack propagation latency is measured using the GPIO. </w:t>
+      </w:r>
+      <w:r>
+        <w:t>Two GPIO are used</w:t>
+      </w:r>
+      <w:r>
+        <w:t>:</w:t>
+      </w:r>
+    </w:p>
+    <w:p>
+      <w:pPr>
+        <w:pStyle w:val="Paragraphedeliste"/>
+        <w:numPr>
+          <w:ilvl w:val="0"/>
+          <w:numId w:val="1"/>
+        </w:numPr>
+        <w:rPr>
+          <w:b/>
+        </w:rPr>
+      </w:pPr>
+      <w:r>
+        <w:rPr>
+          <w:b/>
+        </w:rPr>
+        <w:t>ERROR</w:t>
+      </w:r>
+      <w:r>
+        <w:t xml:space="preserve">, if an error </w:t>
+      </w:r>
+      <w:r>
+        <w:t>occurred</w:t>
+      </w:r>
+      <w:r>
+        <w:t xml:space="preserve"> when a packet is pushed</w:t>
+      </w:r>
+    </w:p>
+    <w:p>
+      <w:pPr>
+        <w:pStyle w:val="Paragraphedeliste"/>
+        <w:numPr>
+          <w:ilvl w:val="0"/>
+          <w:numId w:val="1"/>
+        </w:numPr>
+        <w:rPr>
+          <w:b/>
+        </w:rPr>
+      </w:pPr>
+      <w:r>
+        <w:rPr>
+          <w:b/>
+        </w:rPr>
+        <w:t>REQUEST</w:t>
+      </w:r>
+      <w:r>
+        <w:t xml:space="preserve">, if notify or indicate with peripheral or </w:t>
+      </w:r>
+      <w:r>
+        <w:t xml:space="preserve">write, </w:t>
+      </w:r>
+      <w:r>
+        <w:t>read and</w:t>
+      </w:r>
+      <w:r>
+        <w:t xml:space="preserve"> enable CCCD</w:t>
+      </w:r>
+      <w:r>
+        <w:t xml:space="preserve"> with central</w:t>
+      </w:r>
+    </w:p>
+    <w:p>
+      <w:r>
+        <w:t xml:space="preserve">The </w:t>
+      </w:r>
+      <w:r>
+        <w:t>GPIO</w:t>
+      </w:r>
+      <w:r>
+        <w:t>s</w:t>
+      </w:r>
+      <w:r>
+        <w:t xml:space="preserve"> is turn</w:t>
+      </w:r>
+      <w:r>
+        <w:t>ed</w:t>
+      </w:r>
+      <w:r>
+        <w:t xml:space="preserve"> on right before </w:t>
+      </w:r>
+      <w:r>
+        <w:t>pushing a packet and it is turned off right after.</w:t>
+      </w:r>
+      <w:r>
+        <w:t xml:space="preserve"> </w:t>
+      </w:r>
+      <w:r>
+        <w:t xml:space="preserve">The figure below </w:t>
+      </w:r>
+      <w:r>
+        <w:t>shows</w:t>
+      </w:r>
+      <w:r>
+        <w:t xml:space="preserve"> the process </w:t>
+      </w:r>
+      <w:r>
+        <w:t xml:space="preserve">with </w:t>
+      </w:r>
+      <w:r>
+        <w:t>the notification</w:t>
+      </w:r>
+      <w:r>
+        <w:t>.</w:t>
+      </w:r>
+    </w:p>
+    <w:p>
+      <w:pPr>
+        <w:jc w:val="center"/>
+      </w:pPr>
+      <w:r>
+        <w:rPr>
+          <w:noProof/>
+        </w:rPr>
+        <w:lastRenderedPageBreak/>
+        <w:drawing>
+          <wp:inline distT="0" distB="0" distL="0" distR="0" wp14:anchorId="23BC4436" wp14:editId="540F7A63">
+            <wp:extent cx="2204451" cy="3814549"/>
+            <wp:effectExtent l="0" t="0" r="5715" b="0"/>
+            <wp:docPr id="27" name="Image 27"/>
+            <wp:cNvGraphicFramePr>
+              <a:graphicFrameLocks xmlns:a="http://schemas.openxmlformats.org/drawingml/2006/main" noChangeAspect="1"/>
+            </wp:cNvGraphicFramePr>
+            <a:graphic xmlns:a="http://schemas.openxmlformats.org/drawingml/2006/main">
+              <a:graphicData uri="http://schemas.openxmlformats.org/drawingml/2006/picture">
+                <pic:pic xmlns:pic="http://schemas.openxmlformats.org/drawingml/2006/picture">
+                  <pic:nvPicPr>
+                    <pic:cNvPr id="1" name=""/>
+                    <pic:cNvPicPr/>
+                  </pic:nvPicPr>
+                  <pic:blipFill>
+                    <a:blip r:embed="rId80"/>
+                    <a:stretch>
+                      <a:fillRect/>
+                    </a:stretch>
+                  </pic:blipFill>
+                  <pic:spPr>
+                    <a:xfrm>
+                      <a:off x="0" y="0"/>
                       <a:ext cx="2212736" cy="3828886"/>
                     </a:xfrm>
                     <a:prstGeom prst="rect">
@@ -22958,7 +23226,7 @@
                     <pic:cNvPicPr/>
                   </pic:nvPicPr>
                   <pic:blipFill>
-                    <a:blip r:embed="rId80"/>
+                    <a:blip r:embed="rId81"/>
                     <a:stretch>
                       <a:fillRect/>
                     </a:stretch>
@@ -23348,13 +23616,66 @@
         <w:t>Sources</w:t>
       </w:r>
     </w:p>
+    <w:p>
+      <w:pPr>
+        <w:spacing w:after="0"/>
+      </w:pPr>
+      <w:hyperlink r:id="rId82" w:history="1">
+        <w:r>
+          <w:rPr>
+            <w:rStyle w:val="Lienhypertexte"/>
+          </w:rPr>
+          <w:t>http://infocenter.nordicsemi.com/pdf/nRF52840_OPS_v0.5.pdf</w:t>
+        </w:r>
+      </w:hyperlink>
+    </w:p>
+    <w:p>
+      <w:pPr>
+        <w:spacing w:after="0"/>
+      </w:pPr>
+      <w:hyperlink r:id="rId83" w:history="1">
+        <w:r>
+          <w:rPr>
+            <w:rStyle w:val="Lienhypertexte"/>
+          </w:rPr>
+          <w:t>https://community.arm.com/processors/b/blog/posts/beginner-guide-on-interrupt-latency-and-interrupt-latency-of-the-arm-cortex-m-processors</w:t>
+        </w:r>
+      </w:hyperlink>
+    </w:p>
+    <w:p>
+      <w:pPr>
+        <w:spacing w:after="0"/>
+      </w:pPr>
+      <w:hyperlink r:id="rId84" w:history="1">
+        <w:r>
+          <w:rPr>
+            <w:rStyle w:val="Lienhypertexte"/>
+          </w:rPr>
+          <w:t>http://www.bogotobogo.com/Embedded/hardware_interrupt_software_interrupt_latency_irq_vs_fiq.php</w:t>
+        </w:r>
+      </w:hyperlink>
+    </w:p>
+    <w:p>
+      <w:pPr>
+        <w:spacing w:after="0"/>
+      </w:pPr>
+      <w:hyperlink r:id="rId85" w:history="1">
+        <w:r>
+          <w:rPr>
+            <w:rStyle w:val="Lienhypertexte"/>
+          </w:rPr>
+          <w:t>https://blogs.mentor.com/colinwalls/blog/2012/06/05/measuring-interrupt-latency/</w:t>
+        </w:r>
+      </w:hyperlink>
+    </w:p>
     <w:p/>
+    <w:p/>
+    <w:p/>
     <w:p>
       <w:pPr>
         <w:pStyle w:val="Titre1"/>
       </w:pPr>
       <w:r>
-        <w:lastRenderedPageBreak/>
         <w:t>Results</w:t>
       </w:r>
     </w:p>
@@ -23365,6 +23686,16 @@
       <w:r>
         <w:t>Equipment</w:t>
       </w:r>
+    </w:p>
+    <w:p>
+      <w:pPr>
+        <w:pStyle w:val="Titre2"/>
+      </w:pPr>
+      <w:r>
+        <w:t>Error</w:t>
+      </w:r>
+      <w:bookmarkStart w:id="4" w:name="_GoBack"/>
+      <w:bookmarkEnd w:id="4"/>
     </w:p>
     <w:p>
       <w:pPr>
@@ -26913,6 +27244,7 @@
   </w:compat>
   <w:rsids>
     <w:rsidRoot w:val="00265CAC"/>
+    <w:rsid w:val="001D6839"/>
     <w:rsid w:val="00265CAC"/>
     <w:rsid w:val="0078132B"/>
   </w:rsids>
@@ -27367,7 +27699,7 @@
     <w:basedOn w:val="Policepardfaut"/>
     <w:uiPriority w:val="99"/>
     <w:semiHidden/>
-    <w:rsid w:val="00265CAC"/>
+    <w:rsid w:val="001D6839"/>
     <w:rPr>
       <w:color w:val="808080"/>
     </w:rPr>
@@ -27682,7 +28014,7 @@
 </file>
 
 <file path=customXml/itemProps1.xml><?xml version="1.0" encoding="utf-8"?>
-<ds:datastoreItem xmlns:ds="http://schemas.openxmlformats.org/officeDocument/2006/customXml" ds:itemID="{10640BBE-24FE-497B-8584-97C85E4AA051}">
+<ds:datastoreItem xmlns:ds="http://schemas.openxmlformats.org/officeDocument/2006/customXml" ds:itemID="{6D67BAE1-B543-4CE3-B2E4-E70B8E16B557}">
   <ds:schemaRefs>
     <ds:schemaRef ds:uri="http://schemas.openxmlformats.org/officeDocument/2006/bibliography"/>
   </ds:schemaRefs>

</xml_diff>